<commit_message>
Profile Deletion and small fixes
</commit_message>
<xml_diff>
--- a/Milestone V(a).docx
+++ b/Milestone V(a).docx
@@ -1,6 +1,6 @@
 
 <file path=word/document.xml><?xml version="1.0" encoding="utf-8"?>
-<w:document xmlns:wpc="http://schemas.microsoft.com/office/word/2010/wordprocessingCanvas" xmlns:mc="http://schemas.openxmlformats.org/markup-compatibility/2006" xmlns:o="urn:schemas-microsoft-com:office:office" xmlns:r="http://schemas.openxmlformats.org/officeDocument/2006/relationships" xmlns:m="http://schemas.openxmlformats.org/officeDocument/2006/math" xmlns:v="urn:schemas-microsoft-com:vml" xmlns:wp14="http://schemas.microsoft.com/office/word/2010/wordprocessingDrawing" xmlns:wp="http://schemas.openxmlformats.org/drawingml/2006/wordprocessingDrawing" xmlns:w10="urn:schemas-microsoft-com:office:word" xmlns:w="http://schemas.openxmlformats.org/wordprocessingml/2006/main" xmlns:w14="http://schemas.microsoft.com/office/word/2010/wordml" xmlns:w15="http://schemas.microsoft.com/office/word/2012/wordml" xmlns:wpg="http://schemas.microsoft.com/office/word/2010/wordprocessingGroup" xmlns:wpi="http://schemas.microsoft.com/office/word/2010/wordprocessingInk" xmlns:wne="http://schemas.microsoft.com/office/word/2006/wordml" xmlns:wps="http://schemas.microsoft.com/office/word/2010/wordprocessingShape" mc:Ignorable="w14 w15 wp14">
+<w:document xmlns:wpc="http://schemas.microsoft.com/office/word/2010/wordprocessingCanvas" xmlns:cx="http://schemas.microsoft.com/office/drawing/2014/chartex" xmlns:cx1="http://schemas.microsoft.com/office/drawing/2015/9/8/chartex" xmlns:cx2="http://schemas.microsoft.com/office/drawing/2015/10/21/chartex" xmlns:cx3="http://schemas.microsoft.com/office/drawing/2016/5/9/chartex" xmlns:cx4="http://schemas.microsoft.com/office/drawing/2016/5/10/chartex" xmlns:cx5="http://schemas.microsoft.com/office/drawing/2016/5/11/chartex" xmlns:cx6="http://schemas.microsoft.com/office/drawing/2016/5/12/chartex" xmlns:cx7="http://schemas.microsoft.com/office/drawing/2016/5/13/chartex" xmlns:cx8="http://schemas.microsoft.com/office/drawing/2016/5/14/chartex" xmlns:mc="http://schemas.openxmlformats.org/markup-compatibility/2006" xmlns:aink="http://schemas.microsoft.com/office/drawing/2016/ink" xmlns:am3d="http://schemas.microsoft.com/office/drawing/2017/model3d" xmlns:o="urn:schemas-microsoft-com:office:office" xmlns:r="http://schemas.openxmlformats.org/officeDocument/2006/relationships" xmlns:m="http://schemas.openxmlformats.org/officeDocument/2006/math" xmlns:v="urn:schemas-microsoft-com:vml" xmlns:wp14="http://schemas.microsoft.com/office/word/2010/wordprocessingDrawing" xmlns:wp="http://schemas.openxmlformats.org/drawingml/2006/wordprocessingDrawing" xmlns:w10="urn:schemas-microsoft-com:office:word" xmlns:w="http://schemas.openxmlformats.org/wordprocessingml/2006/main" xmlns:w14="http://schemas.microsoft.com/office/word/2010/wordml" xmlns:w15="http://schemas.microsoft.com/office/word/2012/wordml" xmlns:w16cid="http://schemas.microsoft.com/office/word/2016/wordml/cid" xmlns:w16se="http://schemas.microsoft.com/office/word/2015/wordml/symex" xmlns:wpg="http://schemas.microsoft.com/office/word/2010/wordprocessingGroup" xmlns:wpi="http://schemas.microsoft.com/office/word/2010/wordprocessingInk" xmlns:wne="http://schemas.microsoft.com/office/word/2006/wordml" xmlns:wps="http://schemas.microsoft.com/office/word/2010/wordprocessingShape" mc:Ignorable="w14 w15 w16se w16cid wp14">
   <w:body>
     <w:p>
       <w:pPr>
@@ -268,7 +268,25 @@
                 <w:sz w:val="28"/>
                 <w:szCs w:val="28"/>
               </w:rPr>
-              <w:t xml:space="preserve"> 5a– Complete Project Files</w:t>
+              <w:t xml:space="preserve"> 5a</w:t>
+            </w:r>
+            <w:r>
+              <w:rPr>
+                <w:rFonts w:ascii="Times New Roman" w:eastAsia="Times New Roman" w:hAnsi="Times New Roman" w:cs="Times New Roman"/>
+                <w:b/>
+                <w:sz w:val="28"/>
+                <w:szCs w:val="28"/>
+              </w:rPr>
+              <w:t xml:space="preserve"> </w:t>
+            </w:r>
+            <w:r>
+              <w:rPr>
+                <w:rFonts w:ascii="Times New Roman" w:eastAsia="Times New Roman" w:hAnsi="Times New Roman" w:cs="Times New Roman"/>
+                <w:b/>
+                <w:sz w:val="28"/>
+                <w:szCs w:val="28"/>
+              </w:rPr>
+              <w:t>– Complete Project Files</w:t>
             </w:r>
           </w:p>
         </w:tc>
@@ -490,8 +508,13 @@
               <w:ind w:left="-100"/>
             </w:pPr>
             <w:r>
-              <w:t xml:space="preserve"> Elian Figueiredo</w:t>
+              <w:t xml:space="preserve"> Elian </w:t>
             </w:r>
+            <w:proofErr w:type="spellStart"/>
+            <w:r>
+              <w:t>Figueiredo</w:t>
+            </w:r>
+            <w:proofErr w:type="spellEnd"/>
           </w:p>
         </w:tc>
         <w:tc>
@@ -604,7 +627,10 @@
               <w:ind w:left="-100"/>
             </w:pPr>
             <w:r>
-              <w:t xml:space="preserve"> Cauê Pinheiro</w:t>
+              <w:t xml:space="preserve"> Caue</w:t>
+            </w:r>
+            <w:r>
+              <w:t xml:space="preserve"> Pinheiro</w:t>
             </w:r>
           </w:p>
         </w:tc>
@@ -718,8 +744,21 @@
               <w:ind w:left="-100"/>
             </w:pPr>
             <w:r>
-              <w:t xml:space="preserve"> Artyom Lunyakin</w:t>
+              <w:t xml:space="preserve"> </w:t>
             </w:r>
+            <w:proofErr w:type="spellStart"/>
+            <w:r>
+              <w:t>Artyom</w:t>
+            </w:r>
+            <w:proofErr w:type="spellEnd"/>
+            <w:r>
+              <w:t xml:space="preserve"> </w:t>
+            </w:r>
+            <w:proofErr w:type="spellStart"/>
+            <w:r>
+              <w:t>Lunyakin</w:t>
+            </w:r>
+            <w:proofErr w:type="spellEnd"/>
           </w:p>
         </w:tc>
         <w:tc>
@@ -1098,7 +1137,13 @@
         <w:pStyle w:val="NoSpacing"/>
       </w:pPr>
       <w:r>
-        <w:t>Once code has been downloaded and unzipped:</w:t>
+        <w:t xml:space="preserve">Once </w:t>
+      </w:r>
+      <w:r>
+        <w:t xml:space="preserve">the </w:t>
+      </w:r>
+      <w:r>
+        <w:t>code has been downloaded and unzipped:</w:t>
       </w:r>
     </w:p>
     <w:p>
@@ -1145,7 +1190,21 @@
         <w:t>Make sure you have MySQL installed on localhost, port 3306 (default MySQL port)</w:t>
       </w:r>
       <w:r>
+        <w:t xml:space="preserve"> with the root user properly configured</w:t>
+      </w:r>
+      <w:r>
         <w:t>.</w:t>
+      </w:r>
+    </w:p>
+    <w:p>
+      <w:pPr>
+        <w:rPr>
+          <w:sz w:val="24"/>
+          <w:szCs w:val="24"/>
+        </w:rPr>
+      </w:pPr>
+      <w:r>
+        <w:br w:type="page"/>
       </w:r>
     </w:p>
     <w:p>
@@ -1157,6 +1216,7 @@
         </w:numPr>
       </w:pPr>
       <w:r>
+        <w:lastRenderedPageBreak/>
         <w:t>Create database objects:</w:t>
       </w:r>
     </w:p>
@@ -1196,7 +1256,57 @@
         </w:numPr>
       </w:pPr>
       <w:r>
-        <w:t>No need to create the schema, simply execute commands inside ‘tables.sql’ and database will be ready to use.</w:t>
+        <w:t>Ther</w:t>
+      </w:r>
+      <w:r>
+        <w:t>e is n</w:t>
+      </w:r>
+      <w:r>
+        <w:t>o need to create the schema, simply execute</w:t>
+      </w:r>
+      <w:r>
+        <w:t xml:space="preserve"> the</w:t>
+      </w:r>
+      <w:r>
+        <w:t xml:space="preserve"> commands inside ‘tables.sql’ and </w:t>
+      </w:r>
+      <w:r>
+        <w:t xml:space="preserve">the </w:t>
+      </w:r>
+      <w:r>
+        <w:t>database will be ready to use.</w:t>
+      </w:r>
+      <w:r>
+        <w:br/>
+        <w:t>To execute the commands on the terminal type:</w:t>
+      </w:r>
+      <w:r>
+        <w:br/>
+      </w:r>
+      <w:proofErr w:type="spellStart"/>
+      <w:r>
+        <w:t>mysql</w:t>
+      </w:r>
+      <w:proofErr w:type="spellEnd"/>
+      <w:r>
+        <w:t xml:space="preserve"> &lt; </w:t>
+      </w:r>
+      <w:proofErr w:type="spellStart"/>
+      <w:r>
+        <w:t>tables.sql</w:t>
+      </w:r>
+      <w:proofErr w:type="spellEnd"/>
+      <w:r>
+        <w:t xml:space="preserve"> -u root -p </w:t>
+      </w:r>
+      <w:r>
+        <w:br/>
+      </w:r>
+      <w:r>
+        <w:t>[Enter the root password]</w:t>
+      </w:r>
+      <w:r>
+        <w:br/>
       </w:r>
     </w:p>
     <w:p>
@@ -1208,7 +1318,6 @@
         </w:numPr>
       </w:pPr>
       <w:r>
-        <w:lastRenderedPageBreak/>
         <w:t>Now that we have Node.js installed and database ready, we just need to run the server and the application will be ready, here’s how:</w:t>
       </w:r>
     </w:p>
@@ -1352,7 +1461,13 @@
         </w:numPr>
       </w:pPr>
       <w:r>
-        <w:t>Feel free to explore the application.</w:t>
+        <w:t>Feel free to explore the application</w:t>
+      </w:r>
+      <w:r>
+        <w:t>, create more accounts and test the functionalities</w:t>
+      </w:r>
+      <w:r>
+        <w:t>.</w:t>
       </w:r>
     </w:p>
     <w:p>
@@ -1369,584 +1484,1609 @@
       <w:r>
         <w:t xml:space="preserve"> for MacOS</w:t>
       </w:r>
+      <w:r>
+        <w:t>.</w:t>
+      </w:r>
+    </w:p>
+    <w:p>
+      <w:pPr>
+        <w:rPr>
+          <w:sz w:val="24"/>
+          <w:szCs w:val="24"/>
+        </w:rPr>
+      </w:pPr>
+      <w:r>
+        <w:br w:type="page"/>
+      </w:r>
+    </w:p>
+    <w:p>
+      <w:pPr>
+        <w:ind w:left="-100"/>
+        <w:rPr>
+          <w:b/>
+        </w:rPr>
+      </w:pPr>
+    </w:p>
+    <w:p>
+      <w:pPr>
+        <w:ind w:left="-100"/>
+        <w:rPr>
+          <w:rFonts w:ascii="Times New Roman" w:eastAsia="Times New Roman" w:hAnsi="Times New Roman" w:cs="Times New Roman"/>
+          <w:b/>
+          <w:sz w:val="30"/>
+          <w:szCs w:val="30"/>
+          <w:u w:val="single"/>
+        </w:rPr>
+      </w:pPr>
+      <w:r>
+        <w:rPr>
+          <w:rFonts w:ascii="Times New Roman" w:eastAsia="Times New Roman" w:hAnsi="Times New Roman" w:cs="Times New Roman"/>
+          <w:b/>
+          <w:sz w:val="30"/>
+          <w:szCs w:val="30"/>
+          <w:u w:val="single"/>
+        </w:rPr>
+        <w:t>Script that could be used to create all tables and data in the database</w:t>
+      </w:r>
+    </w:p>
+    <w:p>
+      <w:pPr>
+        <w:pStyle w:val="NoSpacing"/>
+      </w:pPr>
+      <w:r>
+        <w:t>The Script</w:t>
+      </w:r>
+      <w:r>
+        <w:t xml:space="preserve">s can be found within the </w:t>
+      </w:r>
+      <w:r>
+        <w:t>database folder</w:t>
+      </w:r>
+      <w:r>
+        <w:t>:</w:t>
+      </w:r>
+      <w:r>
+        <w:t xml:space="preserve"> </w:t>
+      </w:r>
+      <w:r>
+        <w:t>book-trading-club/database/</w:t>
+      </w:r>
+      <w:r>
+        <w:t>tables.sql</w:t>
+      </w:r>
+      <w:r>
+        <w:t>.</w:t>
+      </w:r>
+    </w:p>
+    <w:p>
+      <w:pPr>
+        <w:rPr>
+          <w:sz w:val="24"/>
+          <w:szCs w:val="24"/>
+        </w:rPr>
+      </w:pPr>
+    </w:p>
+    <w:p>
+      <w:pPr>
+        <w:ind w:left="-100"/>
+        <w:rPr>
+          <w:rFonts w:ascii="Times New Roman" w:eastAsia="Times New Roman" w:hAnsi="Times New Roman" w:cs="Times New Roman"/>
+          <w:b/>
+          <w:sz w:val="30"/>
+          <w:szCs w:val="30"/>
+          <w:u w:val="single"/>
+        </w:rPr>
+      </w:pPr>
+      <w:r>
+        <w:rPr>
+          <w:rFonts w:ascii="Times New Roman" w:eastAsia="Times New Roman" w:hAnsi="Times New Roman" w:cs="Times New Roman"/>
+          <w:b/>
+          <w:sz w:val="30"/>
+          <w:szCs w:val="30"/>
+          <w:u w:val="single"/>
+        </w:rPr>
+        <w:t>A short description of what the project accomplished</w:t>
+      </w:r>
+    </w:p>
+    <w:p>
+      <w:pPr>
+        <w:ind w:left="-100"/>
+        <w:rPr>
+          <w:rFonts w:eastAsia="Times New Roman"/>
+          <w:sz w:val="24"/>
+          <w:szCs w:val="30"/>
+        </w:rPr>
+      </w:pPr>
+      <w:r>
+        <w:rPr>
+          <w:rFonts w:eastAsia="Times New Roman"/>
+          <w:sz w:val="24"/>
+          <w:szCs w:val="30"/>
+        </w:rPr>
+        <w:tab/>
+        <w:t>We managed t</w:t>
+      </w:r>
+      <w:r>
+        <w:rPr>
+          <w:rFonts w:eastAsia="Times New Roman"/>
+          <w:sz w:val="24"/>
+          <w:szCs w:val="30"/>
+        </w:rPr>
+        <w:t>o implement a fully functional w</w:t>
+      </w:r>
+      <w:r>
+        <w:rPr>
+          <w:rFonts w:eastAsia="Times New Roman"/>
+          <w:sz w:val="24"/>
+          <w:szCs w:val="30"/>
+        </w:rPr>
+        <w:t>eb</w:t>
+      </w:r>
+      <w:r>
+        <w:rPr>
+          <w:rFonts w:eastAsia="Times New Roman"/>
+          <w:sz w:val="24"/>
+          <w:szCs w:val="30"/>
+        </w:rPr>
+        <w:t xml:space="preserve"> </w:t>
+      </w:r>
+      <w:r>
+        <w:rPr>
+          <w:rFonts w:eastAsia="Times New Roman"/>
+          <w:sz w:val="24"/>
+          <w:szCs w:val="30"/>
+        </w:rPr>
+        <w:t xml:space="preserve">app, using modern technologies </w:t>
+      </w:r>
+      <w:r>
+        <w:rPr>
+          <w:rFonts w:eastAsia="Times New Roman"/>
+          <w:sz w:val="24"/>
+          <w:szCs w:val="30"/>
+        </w:rPr>
+        <w:tab/>
+        <w:t xml:space="preserve">and practices. The Book Trading Club has a secure </w:t>
+      </w:r>
+      <w:r>
+        <w:rPr>
+          <w:rFonts w:eastAsia="Times New Roman"/>
+          <w:sz w:val="24"/>
+          <w:szCs w:val="30"/>
+        </w:rPr>
+        <w:t xml:space="preserve">storage of credentials </w:t>
+      </w:r>
+      <w:r>
+        <w:rPr>
+          <w:rFonts w:eastAsia="Times New Roman"/>
+          <w:sz w:val="24"/>
+          <w:szCs w:val="30"/>
+        </w:rPr>
+        <w:tab/>
+      </w:r>
+      <w:r>
+        <w:rPr>
+          <w:rFonts w:eastAsia="Times New Roman"/>
+          <w:sz w:val="24"/>
+          <w:szCs w:val="30"/>
+        </w:rPr>
+        <w:t xml:space="preserve">implementing a Hash and Salt algorithm developed by us to store </w:t>
+      </w:r>
+      <w:r>
+        <w:rPr>
+          <w:rFonts w:eastAsia="Times New Roman"/>
+          <w:sz w:val="24"/>
+          <w:szCs w:val="30"/>
+        </w:rPr>
+        <w:t xml:space="preserve">the </w:t>
+      </w:r>
+      <w:r>
+        <w:rPr>
+          <w:rFonts w:eastAsia="Times New Roman"/>
+          <w:sz w:val="24"/>
+          <w:szCs w:val="30"/>
+        </w:rPr>
+        <w:t xml:space="preserve">password </w:t>
+      </w:r>
+      <w:r>
+        <w:rPr>
+          <w:rFonts w:eastAsia="Times New Roman"/>
+          <w:sz w:val="24"/>
+          <w:szCs w:val="30"/>
+        </w:rPr>
+        <w:tab/>
+        <w:t>and the salt as a 64byte hash, securing it from brute force attacks using hash lists</w:t>
+      </w:r>
+      <w:r>
+        <w:rPr>
+          <w:rFonts w:eastAsia="Times New Roman"/>
+          <w:sz w:val="24"/>
+          <w:szCs w:val="30"/>
+        </w:rPr>
+        <w:t xml:space="preserve"> or </w:t>
+      </w:r>
+      <w:r>
+        <w:rPr>
+          <w:rFonts w:eastAsia="Times New Roman"/>
+          <w:sz w:val="24"/>
+          <w:szCs w:val="30"/>
+        </w:rPr>
+        <w:tab/>
+        <w:t>database break-ins</w:t>
+      </w:r>
+      <w:r>
+        <w:rPr>
+          <w:rFonts w:eastAsia="Times New Roman"/>
+          <w:sz w:val="24"/>
+          <w:szCs w:val="30"/>
+        </w:rPr>
+        <w:t xml:space="preserve">. </w:t>
+      </w:r>
+      <w:r>
+        <w:rPr>
+          <w:rFonts w:eastAsia="Times New Roman"/>
+          <w:sz w:val="24"/>
+          <w:szCs w:val="30"/>
+        </w:rPr>
+        <w:t xml:space="preserve"> </w:t>
+      </w:r>
+      <w:r>
+        <w:rPr>
+          <w:rFonts w:eastAsia="Times New Roman"/>
+          <w:sz w:val="24"/>
+          <w:szCs w:val="30"/>
+        </w:rPr>
+        <w:t xml:space="preserve">We also implemented the entire web server using Node.JS and </w:t>
+      </w:r>
+      <w:r>
+        <w:rPr>
+          <w:rFonts w:eastAsia="Times New Roman"/>
+          <w:sz w:val="24"/>
+          <w:szCs w:val="30"/>
+        </w:rPr>
+        <w:tab/>
+      </w:r>
+      <w:r>
+        <w:rPr>
+          <w:rFonts w:eastAsia="Times New Roman"/>
+          <w:sz w:val="24"/>
+          <w:szCs w:val="30"/>
+        </w:rPr>
+        <w:t xml:space="preserve">the Express framework, along with several node modules to back up the </w:t>
+      </w:r>
+      <w:r>
+        <w:rPr>
+          <w:rFonts w:eastAsia="Times New Roman"/>
+          <w:sz w:val="24"/>
+          <w:szCs w:val="30"/>
+        </w:rPr>
+        <w:tab/>
+      </w:r>
+      <w:r>
+        <w:rPr>
+          <w:rFonts w:eastAsia="Times New Roman"/>
+          <w:sz w:val="24"/>
+          <w:szCs w:val="30"/>
+        </w:rPr>
+        <w:t xml:space="preserve">functionalities. The database was made using MySQL and normalized to BCNF. The </w:t>
+      </w:r>
+      <w:r>
+        <w:rPr>
+          <w:rFonts w:eastAsia="Times New Roman"/>
+          <w:sz w:val="24"/>
+          <w:szCs w:val="30"/>
+        </w:rPr>
+        <w:tab/>
+      </w:r>
+      <w:r>
+        <w:rPr>
+          <w:rFonts w:eastAsia="Times New Roman"/>
+          <w:sz w:val="24"/>
+          <w:szCs w:val="30"/>
+        </w:rPr>
+        <w:t xml:space="preserve">app also implements an e-mail system to keep the users aware of changes on </w:t>
+      </w:r>
+      <w:r>
+        <w:rPr>
+          <w:rFonts w:eastAsia="Times New Roman"/>
+          <w:sz w:val="24"/>
+          <w:szCs w:val="30"/>
+        </w:rPr>
+        <w:tab/>
+      </w:r>
+      <w:r>
+        <w:rPr>
+          <w:rFonts w:eastAsia="Times New Roman"/>
+          <w:sz w:val="24"/>
+          <w:szCs w:val="30"/>
+        </w:rPr>
+        <w:t>their requests.</w:t>
+      </w:r>
+    </w:p>
+    <w:p>
+      <w:pPr>
+        <w:ind w:left="-100"/>
+        <w:rPr>
+          <w:rFonts w:eastAsia="Times New Roman"/>
+          <w:sz w:val="24"/>
+          <w:szCs w:val="30"/>
+        </w:rPr>
+      </w:pPr>
+      <w:r>
+        <w:rPr>
+          <w:rFonts w:eastAsia="Times New Roman"/>
+          <w:sz w:val="24"/>
+          <w:szCs w:val="30"/>
+        </w:rPr>
+        <w:tab/>
+        <w:t xml:space="preserve">Every page loads/writes content from/to the database and is rendered </w:t>
+      </w:r>
+      <w:r>
+        <w:rPr>
+          <w:rFonts w:eastAsia="Times New Roman"/>
+          <w:sz w:val="24"/>
+          <w:szCs w:val="30"/>
+        </w:rPr>
+        <w:tab/>
+        <w:t>dynamically using a view engine called EJS (Embedded JavaScript).</w:t>
+      </w:r>
+    </w:p>
+    <w:p>
+      <w:pPr>
+        <w:ind w:left="-100"/>
+        <w:rPr>
+          <w:rFonts w:eastAsia="Times New Roman"/>
+          <w:sz w:val="24"/>
+          <w:szCs w:val="30"/>
+        </w:rPr>
+      </w:pPr>
+      <w:r>
+        <w:rPr>
+          <w:rFonts w:eastAsia="Times New Roman"/>
+          <w:sz w:val="24"/>
+          <w:szCs w:val="30"/>
+        </w:rPr>
+        <w:t xml:space="preserve"> </w:t>
+      </w:r>
+      <w:r>
+        <w:rPr>
+          <w:rFonts w:eastAsia="Times New Roman"/>
+          <w:sz w:val="24"/>
+          <w:szCs w:val="30"/>
+        </w:rPr>
+        <w:tab/>
+        <w:t xml:space="preserve">Every user can see the available featured books, request them, cancel requests, </w:t>
+      </w:r>
+      <w:r>
+        <w:rPr>
+          <w:rFonts w:eastAsia="Times New Roman"/>
+          <w:sz w:val="24"/>
+          <w:szCs w:val="30"/>
+        </w:rPr>
+        <w:tab/>
+        <w:t xml:space="preserve">approve requests from other users or reject them. When a request is approved, both </w:t>
+      </w:r>
+      <w:r>
+        <w:rPr>
+          <w:rFonts w:eastAsia="Times New Roman"/>
+          <w:sz w:val="24"/>
+          <w:szCs w:val="30"/>
+        </w:rPr>
+        <w:tab/>
+      </w:r>
+      <w:r>
+        <w:rPr>
+          <w:rFonts w:eastAsia="Times New Roman"/>
+          <w:sz w:val="24"/>
+          <w:szCs w:val="30"/>
+        </w:rPr>
+        <w:t xml:space="preserve">users receive an e-mail containing the information to contact their trade partner, </w:t>
+      </w:r>
+      <w:r>
+        <w:rPr>
+          <w:rFonts w:eastAsia="Times New Roman"/>
+          <w:sz w:val="24"/>
+          <w:szCs w:val="30"/>
+        </w:rPr>
+        <w:tab/>
+      </w:r>
+      <w:r>
+        <w:rPr>
+          <w:rFonts w:eastAsia="Times New Roman"/>
+          <w:sz w:val="24"/>
+          <w:szCs w:val="30"/>
+        </w:rPr>
+        <w:t xml:space="preserve">allowing them the </w:t>
+      </w:r>
+      <w:r>
+        <w:rPr>
+          <w:rFonts w:eastAsia="Times New Roman"/>
+          <w:sz w:val="24"/>
+          <w:szCs w:val="30"/>
+        </w:rPr>
+        <w:t>continue the negotiation.</w:t>
+      </w:r>
+    </w:p>
+    <w:p>
+      <w:pPr>
+        <w:ind w:left="-100"/>
+        <w:rPr>
+          <w:rFonts w:ascii="Times New Roman" w:eastAsia="Times New Roman" w:hAnsi="Times New Roman" w:cs="Times New Roman"/>
+          <w:b/>
+          <w:sz w:val="30"/>
+          <w:szCs w:val="30"/>
+          <w:u w:val="single"/>
+        </w:rPr>
+      </w:pPr>
+    </w:p>
+    <w:p>
+      <w:pPr>
+        <w:ind w:left="-100"/>
+        <w:rPr>
+          <w:rFonts w:ascii="Times New Roman" w:eastAsia="Times New Roman" w:hAnsi="Times New Roman" w:cs="Times New Roman"/>
+          <w:b/>
+          <w:sz w:val="30"/>
+          <w:szCs w:val="30"/>
+          <w:u w:val="single"/>
+        </w:rPr>
+      </w:pPr>
+      <w:r>
+        <w:rPr>
+          <w:rFonts w:ascii="Times New Roman" w:eastAsia="Times New Roman" w:hAnsi="Times New Roman" w:cs="Times New Roman"/>
+          <w:b/>
+          <w:sz w:val="30"/>
+          <w:szCs w:val="30"/>
+          <w:u w:val="single"/>
+        </w:rPr>
+        <w:t>A list of the SQL queries used</w:t>
+      </w:r>
+    </w:p>
+    <w:p>
+      <w:pPr>
+        <w:pStyle w:val="NoSpacing"/>
+        <w:rPr>
+          <w:b/>
+        </w:rPr>
+      </w:pPr>
+      <w:r>
+        <w:rPr>
+          <w:b/>
+        </w:rPr>
+        <w:t xml:space="preserve">1. [1 Mark] Projection query: </w:t>
+      </w:r>
+    </w:p>
+    <w:p>
+      <w:pPr>
+        <w:pStyle w:val="NoSpacing"/>
+      </w:pPr>
+      <w:r>
+        <w:t xml:space="preserve">View the title of all books: </w:t>
+      </w:r>
+      <w:r>
+        <w:t>SELECT title FROM book</w:t>
+      </w:r>
+      <w:r>
+        <w:t>;</w:t>
+      </w:r>
+    </w:p>
+    <w:p>
+      <w:pPr>
+        <w:pStyle w:val="NoSpacing"/>
+        <w:rPr>
+          <w:b/>
+        </w:rPr>
+      </w:pPr>
+      <w:r>
+        <w:rPr>
+          <w:b/>
+        </w:rPr>
+        <w:t xml:space="preserve">2. [1 Mark] Selection query: </w:t>
+      </w:r>
+    </w:p>
+    <w:p>
+      <w:pPr>
+        <w:pStyle w:val="NoSpacing"/>
+      </w:pPr>
+      <w:r>
+        <w:t>View profile information of current logged user:</w:t>
+      </w:r>
+    </w:p>
+    <w:p>
+      <w:pPr>
+        <w:pStyle w:val="NoSpacing"/>
+      </w:pPr>
+      <w:r>
+        <w:t xml:space="preserve">SELECT </w:t>
+      </w:r>
+      <w:proofErr w:type="spellStart"/>
+      <w:r>
+        <w:t>langara_id</w:t>
+      </w:r>
+      <w:proofErr w:type="spellEnd"/>
+      <w:r>
+        <w:t xml:space="preserve">, </w:t>
+      </w:r>
+      <w:proofErr w:type="spellStart"/>
+      <w:r>
+        <w:t>first_name</w:t>
+      </w:r>
+      <w:proofErr w:type="spellEnd"/>
+      <w:r>
+        <w:t xml:space="preserve">, </w:t>
+      </w:r>
+      <w:proofErr w:type="spellStart"/>
+      <w:r>
+        <w:t>last_name</w:t>
+      </w:r>
+      <w:proofErr w:type="spellEnd"/>
+      <w:r>
+        <w:t xml:space="preserve">, email FROM </w:t>
+      </w:r>
+      <w:proofErr w:type="spellStart"/>
+      <w:r>
+        <w:t>sys_user</w:t>
+      </w:r>
+      <w:proofErr w:type="spellEnd"/>
+      <w:r>
+        <w:t xml:space="preserve">                WHERE </w:t>
+      </w:r>
+      <w:proofErr w:type="spellStart"/>
+      <w:r>
+        <w:t>langara_id</w:t>
+      </w:r>
+      <w:proofErr w:type="spellEnd"/>
+      <w:r>
+        <w:t xml:space="preserve"> = (SELECT </w:t>
+      </w:r>
+      <w:proofErr w:type="spellStart"/>
+      <w:r>
+        <w:t>langara_id</w:t>
+      </w:r>
+      <w:proofErr w:type="spellEnd"/>
+      <w:r>
+        <w:t xml:space="preserve"> FROM </w:t>
+      </w:r>
+      <w:proofErr w:type="spellStart"/>
+      <w:r>
+        <w:t>sys_user</w:t>
+      </w:r>
+      <w:proofErr w:type="spellEnd"/>
+      <w:r>
+        <w:t xml:space="preserve"> WHERE </w:t>
+      </w:r>
+      <w:proofErr w:type="spellStart"/>
+      <w:r>
+        <w:t>sys_user.email</w:t>
+      </w:r>
+      <w:proofErr w:type="spellEnd"/>
+      <w:r>
+        <w:t>='elian_gaspar@hotmail.com');</w:t>
+      </w:r>
+    </w:p>
+    <w:p>
+      <w:pPr>
+        <w:pStyle w:val="NoSpacing"/>
+        <w:rPr>
+          <w:b/>
+        </w:rPr>
+      </w:pPr>
+      <w:r>
+        <w:rPr>
+          <w:b/>
+        </w:rPr>
+        <w:t xml:space="preserve">3. [1 Mark] Join query: </w:t>
+      </w:r>
+    </w:p>
+    <w:p>
+      <w:pPr>
+        <w:pStyle w:val="NoSpacing"/>
+      </w:pPr>
+      <w:r>
+        <w:t>View information on books uploaded by current logged user:</w:t>
+      </w:r>
+    </w:p>
+    <w:p>
+      <w:pPr>
+        <w:pStyle w:val="NoSpacing"/>
+      </w:pPr>
+      <w:r>
+        <w:t xml:space="preserve">SELECT </w:t>
+      </w:r>
+      <w:proofErr w:type="spellStart"/>
+      <w:r>
+        <w:t>OC.copy_id</w:t>
+      </w:r>
+      <w:proofErr w:type="spellEnd"/>
+      <w:r>
+        <w:t xml:space="preserve"> AS copy, </w:t>
+      </w:r>
+      <w:proofErr w:type="spellStart"/>
+      <w:r>
+        <w:t>OC.owner_langara_id</w:t>
+      </w:r>
+      <w:proofErr w:type="spellEnd"/>
+      <w:r>
+        <w:t xml:space="preserve"> AS </w:t>
+      </w:r>
+      <w:proofErr w:type="spellStart"/>
+      <w:r>
+        <w:t>bOwner</w:t>
+      </w:r>
+      <w:proofErr w:type="spellEnd"/>
+      <w:r>
+        <w:t xml:space="preserve">, </w:t>
+      </w:r>
+      <w:proofErr w:type="spellStart"/>
+      <w:r>
+        <w:t>OC.book_price</w:t>
+      </w:r>
+      <w:proofErr w:type="spellEnd"/>
+      <w:r>
+        <w:t xml:space="preserve"> AS </w:t>
+      </w:r>
+      <w:proofErr w:type="spellStart"/>
+      <w:r>
+        <w:t>bPrice</w:t>
+      </w:r>
+      <w:proofErr w:type="spellEnd"/>
+      <w:r>
+        <w:t xml:space="preserve">, </w:t>
+      </w:r>
+      <w:proofErr w:type="spellStart"/>
+      <w:r>
+        <w:t>OC.user_image_url</w:t>
+      </w:r>
+      <w:proofErr w:type="spellEnd"/>
+      <w:r>
+        <w:t xml:space="preserve"> AS </w:t>
+      </w:r>
+      <w:proofErr w:type="spellStart"/>
+      <w:r>
+        <w:t>bUrl</w:t>
+      </w:r>
+      <w:proofErr w:type="spellEnd"/>
+      <w:r>
+        <w:t xml:space="preserve">, </w:t>
+      </w:r>
+      <w:proofErr w:type="spellStart"/>
+      <w:r>
+        <w:t>B.title</w:t>
+      </w:r>
+      <w:proofErr w:type="spellEnd"/>
+      <w:r>
+        <w:t xml:space="preserve">, </w:t>
+      </w:r>
+      <w:proofErr w:type="spellStart"/>
+      <w:r>
+        <w:t>B.author</w:t>
+      </w:r>
+      <w:proofErr w:type="spellEnd"/>
+      <w:r>
+        <w:t xml:space="preserve">                                     FROM </w:t>
+      </w:r>
+      <w:proofErr w:type="spellStart"/>
+      <w:r>
+        <w:t>owned_copy</w:t>
+      </w:r>
+      <w:proofErr w:type="spellEnd"/>
+      <w:r>
+        <w:t xml:space="preserve"> OC INNER JOIN book B ON </w:t>
+      </w:r>
+      <w:proofErr w:type="spellStart"/>
+      <w:r>
+        <w:t>OC.book_id</w:t>
+      </w:r>
+      <w:proofErr w:type="spellEnd"/>
+      <w:r>
+        <w:t xml:space="preserve"> = B.isbn13        WHERE </w:t>
+      </w:r>
+      <w:proofErr w:type="spellStart"/>
+      <w:r>
+        <w:t>OC.owner_langara_id</w:t>
+      </w:r>
+      <w:proofErr w:type="spellEnd"/>
+      <w:r>
+        <w:t xml:space="preserve"> = (SELECT </w:t>
+      </w:r>
+      <w:proofErr w:type="spellStart"/>
+      <w:r>
+        <w:t>langara_id</w:t>
+      </w:r>
+      <w:proofErr w:type="spellEnd"/>
+      <w:r>
+        <w:t xml:space="preserve"> FROM </w:t>
+      </w:r>
+      <w:proofErr w:type="spellStart"/>
+      <w:r>
+        <w:t>sys_user</w:t>
+      </w:r>
+      <w:proofErr w:type="spellEnd"/>
+      <w:r>
+        <w:t xml:space="preserve"> WHERE </w:t>
+      </w:r>
+      <w:proofErr w:type="spellStart"/>
+      <w:r>
+        <w:t>sys_user.email</w:t>
+      </w:r>
+      <w:proofErr w:type="spellEnd"/>
+      <w:r>
+        <w:t>='</w:t>
+      </w:r>
+      <w:r>
+        <w:t>elian_gaspar@hotmail.com'</w:t>
+      </w:r>
+      <w:r>
+        <w:t>);</w:t>
+      </w:r>
+    </w:p>
+    <w:p>
+      <w:pPr>
+        <w:rPr>
+          <w:sz w:val="24"/>
+          <w:szCs w:val="24"/>
+        </w:rPr>
+      </w:pPr>
+      <w:r>
+        <w:br w:type="page"/>
+      </w:r>
+    </w:p>
+    <w:p>
+      <w:pPr>
+        <w:pStyle w:val="NoSpacing"/>
+        <w:rPr>
+          <w:b/>
+        </w:rPr>
+      </w:pPr>
+      <w:r>
+        <w:rPr>
+          <w:b/>
+        </w:rPr>
+        <w:lastRenderedPageBreak/>
+        <w:t>4. [1 Mark] Division query:</w:t>
+      </w:r>
+    </w:p>
+    <w:p>
+      <w:pPr>
+        <w:pStyle w:val="NoSpacing"/>
+      </w:pPr>
+      <w:r>
+        <w:t>Select titles for non-</w:t>
+      </w:r>
+      <w:r>
+        <w:t>requested books owned by a specific user:</w:t>
+      </w:r>
+      <w:r>
+        <w:br/>
+      </w:r>
+    </w:p>
+    <w:p>
+      <w:pPr>
+        <w:rPr>
+          <w:sz w:val="24"/>
+        </w:rPr>
+      </w:pPr>
+      <w:r>
+        <w:rPr>
+          <w:sz w:val="24"/>
+        </w:rPr>
+        <w:t xml:space="preserve">SELECT </w:t>
+      </w:r>
+      <w:proofErr w:type="spellStart"/>
+      <w:proofErr w:type="gramStart"/>
+      <w:r>
+        <w:rPr>
+          <w:sz w:val="24"/>
+        </w:rPr>
+        <w:t>b.title</w:t>
+      </w:r>
+      <w:proofErr w:type="spellEnd"/>
+      <w:proofErr w:type="gramEnd"/>
+      <w:r>
+        <w:rPr>
+          <w:sz w:val="24"/>
+        </w:rPr>
+        <w:t xml:space="preserve"> FROM </w:t>
+      </w:r>
+      <w:proofErr w:type="spellStart"/>
+      <w:r>
+        <w:rPr>
+          <w:sz w:val="24"/>
+        </w:rPr>
+        <w:t>owned_copy</w:t>
+      </w:r>
+      <w:proofErr w:type="spellEnd"/>
+      <w:r>
+        <w:rPr>
+          <w:sz w:val="24"/>
+        </w:rPr>
+        <w:t xml:space="preserve"> </w:t>
+      </w:r>
+      <w:proofErr w:type="spellStart"/>
+      <w:r>
+        <w:rPr>
+          <w:sz w:val="24"/>
+        </w:rPr>
+        <w:t>oc</w:t>
+      </w:r>
+      <w:proofErr w:type="spellEnd"/>
+      <w:r>
+        <w:rPr>
+          <w:sz w:val="24"/>
+        </w:rPr>
+        <w:t xml:space="preserve"> INNER JOIN book b ON </w:t>
+      </w:r>
+      <w:proofErr w:type="spellStart"/>
+      <w:r>
+        <w:rPr>
+          <w:sz w:val="24"/>
+        </w:rPr>
+        <w:t>oc.book_id</w:t>
+      </w:r>
+      <w:proofErr w:type="spellEnd"/>
+      <w:r>
+        <w:rPr>
+          <w:sz w:val="24"/>
+        </w:rPr>
+        <w:t xml:space="preserve"> = b.isbn13 WHERE </w:t>
+      </w:r>
+      <w:proofErr w:type="spellStart"/>
+      <w:r>
+        <w:rPr>
+          <w:sz w:val="24"/>
+        </w:rPr>
+        <w:t>oc.owner_langara_id</w:t>
+      </w:r>
+      <w:proofErr w:type="spellEnd"/>
+      <w:r>
+        <w:rPr>
+          <w:sz w:val="24"/>
+        </w:rPr>
+        <w:t xml:space="preserve"> = (</w:t>
+      </w:r>
+    </w:p>
+    <w:p>
+      <w:pPr>
+        <w:rPr>
+          <w:sz w:val="24"/>
+        </w:rPr>
+      </w:pPr>
+      <w:r>
+        <w:rPr>
+          <w:sz w:val="24"/>
+        </w:rPr>
+        <w:tab/>
+      </w:r>
+      <w:r>
+        <w:rPr>
+          <w:sz w:val="24"/>
+        </w:rPr>
+        <w:t xml:space="preserve">SELECT </w:t>
+      </w:r>
+      <w:proofErr w:type="spellStart"/>
+      <w:r>
+        <w:rPr>
+          <w:sz w:val="24"/>
+        </w:rPr>
+        <w:t>langara_id</w:t>
+      </w:r>
+      <w:proofErr w:type="spellEnd"/>
+      <w:r>
+        <w:rPr>
+          <w:sz w:val="24"/>
+        </w:rPr>
+        <w:t xml:space="preserve"> FROM </w:t>
+      </w:r>
+      <w:proofErr w:type="spellStart"/>
+      <w:r>
+        <w:rPr>
+          <w:sz w:val="24"/>
+        </w:rPr>
+        <w:t>sys_user</w:t>
+      </w:r>
+      <w:proofErr w:type="spellEnd"/>
+      <w:r>
+        <w:rPr>
+          <w:sz w:val="24"/>
+        </w:rPr>
+        <w:t xml:space="preserve"> WHERE </w:t>
+      </w:r>
+      <w:proofErr w:type="spellStart"/>
+      <w:r>
+        <w:rPr>
+          <w:sz w:val="24"/>
+        </w:rPr>
+        <w:t>sys_</w:t>
+      </w:r>
+      <w:proofErr w:type="gramStart"/>
+      <w:r>
+        <w:rPr>
+          <w:sz w:val="24"/>
+        </w:rPr>
+        <w:t>user.email</w:t>
+      </w:r>
+      <w:proofErr w:type="spellEnd"/>
+      <w:proofErr w:type="gramEnd"/>
+      <w:r>
+        <w:rPr>
+          <w:sz w:val="24"/>
+        </w:rPr>
+        <w:t>='${email}'</w:t>
+      </w:r>
+    </w:p>
+    <w:p>
+      <w:pPr>
+        <w:rPr>
+          <w:sz w:val="24"/>
+        </w:rPr>
+      </w:pPr>
+      <w:r>
+        <w:rPr>
+          <w:sz w:val="24"/>
+        </w:rPr>
+        <w:t xml:space="preserve">) </w:t>
+      </w:r>
+    </w:p>
+    <w:p>
+      <w:pPr>
+        <w:rPr>
+          <w:sz w:val="24"/>
+        </w:rPr>
+      </w:pPr>
+      <w:r>
+        <w:rPr>
+          <w:sz w:val="24"/>
+        </w:rPr>
+        <w:t xml:space="preserve">AND </w:t>
+      </w:r>
+      <w:proofErr w:type="spellStart"/>
+      <w:proofErr w:type="gramStart"/>
+      <w:r>
+        <w:rPr>
+          <w:sz w:val="24"/>
+        </w:rPr>
+        <w:t>b.title</w:t>
+      </w:r>
+      <w:proofErr w:type="spellEnd"/>
+      <w:proofErr w:type="gramEnd"/>
+      <w:r>
+        <w:rPr>
+          <w:sz w:val="24"/>
+        </w:rPr>
+        <w:t xml:space="preserve"> NOT IN (</w:t>
+      </w:r>
+      <w:r>
+        <w:rPr>
+          <w:sz w:val="24"/>
+        </w:rPr>
+        <w:br/>
+      </w:r>
+      <w:r>
+        <w:rPr>
+          <w:sz w:val="24"/>
+        </w:rPr>
+        <w:tab/>
+      </w:r>
+      <w:r>
+        <w:rPr>
+          <w:sz w:val="24"/>
+        </w:rPr>
+        <w:t xml:space="preserve">SELECT </w:t>
+      </w:r>
+      <w:proofErr w:type="spellStart"/>
+      <w:r>
+        <w:rPr>
+          <w:sz w:val="24"/>
+        </w:rPr>
+        <w:t>b.title</w:t>
+      </w:r>
+      <w:proofErr w:type="spellEnd"/>
+      <w:r>
+        <w:rPr>
+          <w:sz w:val="24"/>
+        </w:rPr>
+        <w:t xml:space="preserve"> FROM </w:t>
+      </w:r>
+      <w:proofErr w:type="spellStart"/>
+      <w:r>
+        <w:rPr>
+          <w:sz w:val="24"/>
+        </w:rPr>
+        <w:t>owned_copy</w:t>
+      </w:r>
+      <w:proofErr w:type="spellEnd"/>
+      <w:r>
+        <w:rPr>
+          <w:sz w:val="24"/>
+        </w:rPr>
+        <w:t xml:space="preserve"> </w:t>
+      </w:r>
+      <w:proofErr w:type="spellStart"/>
+      <w:r>
+        <w:rPr>
+          <w:sz w:val="24"/>
+        </w:rPr>
+        <w:t>oc</w:t>
+      </w:r>
+      <w:proofErr w:type="spellEnd"/>
+      <w:r>
+        <w:rPr>
+          <w:sz w:val="24"/>
+        </w:rPr>
+        <w:t xml:space="preserve"> INNER JOIN book b ON </w:t>
+      </w:r>
+      <w:r>
+        <w:rPr>
+          <w:sz w:val="24"/>
+        </w:rPr>
+        <w:tab/>
+      </w:r>
+      <w:r>
+        <w:rPr>
+          <w:sz w:val="24"/>
+        </w:rPr>
+        <w:tab/>
+      </w:r>
+      <w:r>
+        <w:rPr>
+          <w:sz w:val="24"/>
+        </w:rPr>
+        <w:tab/>
+      </w:r>
+      <w:proofErr w:type="spellStart"/>
+      <w:r>
+        <w:rPr>
+          <w:sz w:val="24"/>
+        </w:rPr>
+        <w:t>oc.book_id</w:t>
+      </w:r>
+      <w:proofErr w:type="spellEnd"/>
+      <w:r>
+        <w:rPr>
+          <w:sz w:val="24"/>
+        </w:rPr>
+        <w:t xml:space="preserve"> = b.isbn13 WHERE </w:t>
+      </w:r>
+      <w:proofErr w:type="spellStart"/>
+      <w:r>
+        <w:rPr>
+          <w:sz w:val="24"/>
+        </w:rPr>
+        <w:t>oc.owner_langara_id</w:t>
+      </w:r>
+      <w:proofErr w:type="spellEnd"/>
+      <w:r>
+        <w:rPr>
+          <w:sz w:val="24"/>
+        </w:rPr>
+        <w:t xml:space="preserve"> = (</w:t>
+      </w:r>
+    </w:p>
+    <w:p>
+      <w:pPr>
+        <w:rPr>
+          <w:sz w:val="24"/>
+        </w:rPr>
+      </w:pPr>
+      <w:r>
+        <w:rPr>
+          <w:sz w:val="24"/>
+        </w:rPr>
+        <w:tab/>
+      </w:r>
+      <w:r>
+        <w:rPr>
+          <w:sz w:val="24"/>
+        </w:rPr>
+        <w:tab/>
+      </w:r>
+      <w:r>
+        <w:rPr>
+          <w:sz w:val="24"/>
+        </w:rPr>
+        <w:t xml:space="preserve">SELECT </w:t>
+      </w:r>
+      <w:proofErr w:type="spellStart"/>
+      <w:r>
+        <w:rPr>
+          <w:sz w:val="24"/>
+        </w:rPr>
+        <w:t>langara_id</w:t>
+      </w:r>
+      <w:proofErr w:type="spellEnd"/>
+      <w:r>
+        <w:rPr>
+          <w:sz w:val="24"/>
+        </w:rPr>
+        <w:t xml:space="preserve"> FROM </w:t>
+      </w:r>
+      <w:proofErr w:type="spellStart"/>
+      <w:r>
+        <w:rPr>
+          <w:sz w:val="24"/>
+        </w:rPr>
+        <w:t>sys_user</w:t>
+      </w:r>
+      <w:proofErr w:type="spellEnd"/>
+      <w:r>
+        <w:rPr>
+          <w:sz w:val="24"/>
+        </w:rPr>
+        <w:t xml:space="preserve"> WHERE </w:t>
+      </w:r>
+      <w:r>
+        <w:rPr>
+          <w:sz w:val="24"/>
+        </w:rPr>
+        <w:tab/>
+      </w:r>
+      <w:r>
+        <w:rPr>
+          <w:sz w:val="24"/>
+        </w:rPr>
+        <w:tab/>
+      </w:r>
+      <w:r>
+        <w:rPr>
+          <w:sz w:val="24"/>
+        </w:rPr>
+        <w:tab/>
+      </w:r>
+      <w:r>
+        <w:rPr>
+          <w:sz w:val="24"/>
+        </w:rPr>
+        <w:tab/>
+      </w:r>
+      <w:r>
+        <w:rPr>
+          <w:sz w:val="24"/>
+        </w:rPr>
+        <w:tab/>
+      </w:r>
+      <w:r>
+        <w:rPr>
+          <w:sz w:val="24"/>
+        </w:rPr>
+        <w:tab/>
+      </w:r>
+      <w:proofErr w:type="spellStart"/>
+      <w:r>
+        <w:rPr>
+          <w:sz w:val="24"/>
+        </w:rPr>
+        <w:t>sys_</w:t>
+      </w:r>
+      <w:proofErr w:type="gramStart"/>
+      <w:r>
+        <w:rPr>
+          <w:sz w:val="24"/>
+        </w:rPr>
+        <w:t>user.email</w:t>
+      </w:r>
+      <w:proofErr w:type="spellEnd"/>
+      <w:proofErr w:type="gramEnd"/>
+      <w:r>
+        <w:rPr>
+          <w:sz w:val="24"/>
+        </w:rPr>
+        <w:t>='${email}'</w:t>
+      </w:r>
+    </w:p>
+    <w:p>
+      <w:pPr>
+        <w:rPr>
+          <w:sz w:val="24"/>
+        </w:rPr>
+      </w:pPr>
+      <w:r>
+        <w:rPr>
+          <w:sz w:val="24"/>
+        </w:rPr>
+        <w:tab/>
+      </w:r>
+      <w:r>
+        <w:rPr>
+          <w:sz w:val="24"/>
+        </w:rPr>
+        <w:t xml:space="preserve">) </w:t>
+      </w:r>
+    </w:p>
+    <w:p>
+      <w:pPr>
+        <w:rPr>
+          <w:sz w:val="24"/>
+        </w:rPr>
+      </w:pPr>
+      <w:r>
+        <w:rPr>
+          <w:sz w:val="24"/>
+        </w:rPr>
+        <w:tab/>
+      </w:r>
+      <w:r>
+        <w:rPr>
+          <w:sz w:val="24"/>
+        </w:rPr>
+        <w:t>AN</w:t>
+      </w:r>
+      <w:r>
+        <w:rPr>
+          <w:sz w:val="24"/>
+        </w:rPr>
+        <w:t xml:space="preserve">D </w:t>
+      </w:r>
+      <w:proofErr w:type="spellStart"/>
+      <w:proofErr w:type="gramStart"/>
+      <w:r>
+        <w:rPr>
+          <w:sz w:val="24"/>
+        </w:rPr>
+        <w:t>oc.requested</w:t>
+      </w:r>
+      <w:proofErr w:type="gramEnd"/>
+      <w:r>
+        <w:rPr>
+          <w:sz w:val="24"/>
+        </w:rPr>
+        <w:t>_by_langara_id</w:t>
+      </w:r>
+      <w:proofErr w:type="spellEnd"/>
+      <w:r>
+        <w:rPr>
+          <w:sz w:val="24"/>
+        </w:rPr>
+        <w:t xml:space="preserve"> IS NOT NULL</w:t>
+      </w:r>
+    </w:p>
+    <w:p>
+      <w:pPr>
+        <w:rPr>
+          <w:sz w:val="24"/>
+        </w:rPr>
+      </w:pPr>
+      <w:r>
+        <w:rPr>
+          <w:sz w:val="24"/>
+        </w:rPr>
+        <w:t>);</w:t>
+      </w:r>
+    </w:p>
+    <w:p>
+      <w:pPr>
+        <w:pStyle w:val="NoSpacing"/>
+        <w:rPr>
+          <w:b/>
+        </w:rPr>
+      </w:pPr>
+      <w:r>
+        <w:rPr>
+          <w:b/>
+        </w:rPr>
+        <w:t xml:space="preserve">5. [2 Mark] Aggregation query: </w:t>
+      </w:r>
+    </w:p>
+    <w:p>
+      <w:pPr>
+        <w:pStyle w:val="NoSpacing"/>
+      </w:pPr>
+      <w:r>
+        <w:t>Count how many books have been uploaded:</w:t>
+      </w:r>
+    </w:p>
+    <w:p>
+      <w:pPr>
+        <w:pStyle w:val="NoSpacing"/>
+      </w:pPr>
+      <w:r>
+        <w:t>SELECT COUNT(isbn13) FROM book;</w:t>
+      </w:r>
+    </w:p>
+    <w:p>
+      <w:pPr>
+        <w:pStyle w:val="NoSpacing"/>
+      </w:pPr>
+      <w:r>
+        <w:t>See the average price of all books:</w:t>
+      </w:r>
+    </w:p>
+    <w:p>
+      <w:pPr>
+        <w:pStyle w:val="NoSpacing"/>
+      </w:pPr>
+      <w:r>
+        <w:t>SELECT ROUND(AVG(</w:t>
+      </w:r>
+      <w:proofErr w:type="spellStart"/>
+      <w:r>
+        <w:t>book_price</w:t>
+      </w:r>
+      <w:proofErr w:type="spellEnd"/>
+      <w:r>
+        <w:t xml:space="preserve">), 2) AS </w:t>
+      </w:r>
+      <w:proofErr w:type="spellStart"/>
+      <w:r>
+        <w:t>AvgAllBooks</w:t>
+      </w:r>
+      <w:proofErr w:type="spellEnd"/>
+      <w:r>
+        <w:t xml:space="preserve"> FROM </w:t>
+      </w:r>
+      <w:proofErr w:type="spellStart"/>
+      <w:r>
+        <w:t>owned_copy</w:t>
+      </w:r>
+      <w:proofErr w:type="spellEnd"/>
+      <w:r>
+        <w:t>;</w:t>
+      </w:r>
+    </w:p>
+    <w:p>
+      <w:pPr>
+        <w:pStyle w:val="NoSpacing"/>
+        <w:rPr>
+          <w:b/>
+        </w:rPr>
+      </w:pPr>
+      <w:r>
+        <w:rPr>
+          <w:b/>
+        </w:rPr>
+        <w:t xml:space="preserve">6. [1 Mark] Nested aggregation with group-by: </w:t>
+      </w:r>
+    </w:p>
+    <w:p>
+      <w:pPr>
+        <w:pStyle w:val="NoSpacing"/>
+      </w:pPr>
+      <w:r>
+        <w:t xml:space="preserve">SELECT </w:t>
+      </w:r>
+      <w:proofErr w:type="spellStart"/>
+      <w:r>
+        <w:t>owner_langara_id</w:t>
+      </w:r>
+      <w:proofErr w:type="spellEnd"/>
+      <w:r>
+        <w:t>, COUNT(</w:t>
+      </w:r>
+      <w:proofErr w:type="spellStart"/>
+      <w:r>
+        <w:t>copy_id</w:t>
+      </w:r>
+      <w:proofErr w:type="spellEnd"/>
+      <w:r>
+        <w:t xml:space="preserve">) AS </w:t>
+      </w:r>
+      <w:proofErr w:type="spellStart"/>
+      <w:r>
+        <w:t>totalBooks</w:t>
+      </w:r>
+      <w:proofErr w:type="spellEnd"/>
+      <w:r>
+        <w:t>, AVG(</w:t>
+      </w:r>
+      <w:proofErr w:type="spellStart"/>
+      <w:r>
+        <w:t>book_price</w:t>
+      </w:r>
+      <w:proofErr w:type="spellEnd"/>
+      <w:r>
+        <w:t xml:space="preserve">) AS </w:t>
+      </w:r>
+      <w:proofErr w:type="spellStart"/>
+      <w:r>
+        <w:t>avgPrice</w:t>
+      </w:r>
+      <w:proofErr w:type="spellEnd"/>
+      <w:r>
+        <w:t xml:space="preserve">                                                                                                               FROM </w:t>
+      </w:r>
+      <w:proofErr w:type="spellStart"/>
+      <w:r>
+        <w:t>owned_copy</w:t>
+      </w:r>
+      <w:proofErr w:type="spellEnd"/>
+      <w:r>
+        <w:t xml:space="preserve">                                                                                                WHERE </w:t>
+      </w:r>
+      <w:proofErr w:type="spellStart"/>
+      <w:r>
+        <w:t>owner_langara_id</w:t>
+      </w:r>
+      <w:proofErr w:type="spellEnd"/>
+      <w:r>
+        <w:t xml:space="preserve"> = (SELECT </w:t>
+      </w:r>
+      <w:proofErr w:type="spellStart"/>
+      <w:r>
+        <w:t>langara_id</w:t>
+      </w:r>
+      <w:proofErr w:type="spellEnd"/>
+      <w:r>
+        <w:t xml:space="preserve"> FROM </w:t>
+      </w:r>
+      <w:proofErr w:type="spellStart"/>
+      <w:r>
+        <w:t>sys_user</w:t>
+      </w:r>
+      <w:proofErr w:type="spellEnd"/>
+      <w:r>
+        <w:t xml:space="preserve">                                                                                                               WHERE </w:t>
+      </w:r>
+      <w:proofErr w:type="spellStart"/>
+      <w:r>
+        <w:t>sys_user.email</w:t>
+      </w:r>
+      <w:proofErr w:type="spellEnd"/>
+      <w:r>
+        <w:t>='</w:t>
+      </w:r>
+      <w:r>
+        <w:t>elian_gaspar@hotmail.com'</w:t>
+      </w:r>
+      <w:r>
+        <w:t>);</w:t>
+      </w:r>
+    </w:p>
+    <w:p>
+      <w:pPr>
+        <w:pStyle w:val="NoSpacing"/>
+      </w:pPr>
+      <w:r>
+        <w:t xml:space="preserve">GROUP BY </w:t>
+      </w:r>
+      <w:proofErr w:type="spellStart"/>
+      <w:r>
+        <w:t>owner_langara_id</w:t>
+      </w:r>
+      <w:proofErr w:type="spellEnd"/>
+      <w:r>
+        <w:t>;</w:t>
+      </w:r>
+    </w:p>
+    <w:p>
+      <w:pPr>
+        <w:pStyle w:val="NoSpacing"/>
+        <w:rPr>
+          <w:b/>
+        </w:rPr>
+      </w:pPr>
+      <w:r>
+        <w:rPr>
+          <w:b/>
+        </w:rPr>
+        <w:t xml:space="preserve">7. [2 Marks] Delete operation: Implement a cascade-on-delete situation. </w:t>
+      </w:r>
+    </w:p>
+    <w:p>
+      <w:pPr>
+        <w:pStyle w:val="NoSpacing"/>
+      </w:pPr>
+      <w:r>
+        <w:t>DELETE FR</w:t>
+      </w:r>
+      <w:r>
+        <w:t xml:space="preserve">OM </w:t>
+      </w:r>
+      <w:proofErr w:type="spellStart"/>
+      <w:r>
+        <w:t>sys_user</w:t>
+      </w:r>
+      <w:proofErr w:type="spellEnd"/>
+      <w:r>
+        <w:t xml:space="preserve"> WHERE </w:t>
+      </w:r>
+      <w:r>
+        <w:t xml:space="preserve">email </w:t>
+      </w:r>
+      <w:r>
+        <w:t xml:space="preserve">= </w:t>
+      </w:r>
+      <w:r>
+        <w:t>‘john.doe@gmail.com’</w:t>
+      </w:r>
+      <w:r>
+        <w:t>;</w:t>
+      </w:r>
+    </w:p>
+    <w:p>
+      <w:pPr>
+        <w:pStyle w:val="NoSpacing"/>
+      </w:pPr>
+      <w:r>
+        <w:t>By deleting user, all books uploaded by this user will also be deleted as per cascade constrain.</w:t>
+      </w:r>
+    </w:p>
+    <w:p>
+      <w:pPr>
+        <w:pStyle w:val="NoSpacing"/>
+        <w:rPr>
+          <w:b/>
+        </w:rPr>
+      </w:pPr>
+      <w:r>
+        <w:rPr>
+          <w:b/>
+        </w:rPr>
+        <w:t xml:space="preserve">8. [1 Marks] Update Operation: </w:t>
+      </w:r>
+    </w:p>
+    <w:p>
+      <w:pPr>
+        <w:pStyle w:val="NoSpacing"/>
+      </w:pPr>
+      <w:r>
+        <w:t>User can select which book they don’t want anymore and cancel the request:</w:t>
+      </w:r>
+    </w:p>
+    <w:p>
+      <w:pPr>
+        <w:pStyle w:val="NoSpacing"/>
+      </w:pPr>
+      <w:r>
+        <w:t xml:space="preserve">UPDATE </w:t>
+      </w:r>
+      <w:proofErr w:type="spellStart"/>
+      <w:r>
+        <w:t>owned_copy</w:t>
+      </w:r>
+      <w:proofErr w:type="spellEnd"/>
+      <w:r>
+        <w:t xml:space="preserve"> SET </w:t>
+      </w:r>
+      <w:proofErr w:type="spellStart"/>
+      <w:r>
+        <w:t>requested_by_lan</w:t>
+      </w:r>
+      <w:r>
+        <w:t>gara_id</w:t>
+      </w:r>
+      <w:proofErr w:type="spellEnd"/>
+      <w:r>
+        <w:t xml:space="preserve">=NULL WHERE </w:t>
+      </w:r>
+      <w:proofErr w:type="spellStart"/>
+      <w:r>
+        <w:t>copy_id</w:t>
+      </w:r>
+      <w:proofErr w:type="spellEnd"/>
+      <w:r>
+        <w:t>=</w:t>
+      </w:r>
+      <w:r>
+        <w:t>3</w:t>
+      </w:r>
+      <w:r>
+        <w:t>;</w:t>
+      </w:r>
+    </w:p>
+    <w:p>
+      <w:pPr>
+        <w:pStyle w:val="NoSpacing"/>
+        <w:rPr>
+          <w:b/>
+        </w:rPr>
+      </w:pPr>
+      <w:r>
+        <w:rPr>
+          <w:b/>
+        </w:rPr>
+        <w:lastRenderedPageBreak/>
+        <w:t>9. [3 Bonus Marks] Extra features:</w:t>
+      </w:r>
+    </w:p>
+    <w:p>
+      <w:pPr>
+        <w:pStyle w:val="NoSpacing"/>
+      </w:pPr>
+      <w:r>
+        <w:t>Application has been developed using Bootstrap</w:t>
+      </w:r>
+      <w:r>
+        <w:t xml:space="preserve"> and EJS.</w:t>
+      </w:r>
       <w:bookmarkStart w:id="0" w:name="_GoBack"/>
       <w:bookmarkEnd w:id="0"/>
-    </w:p>
-    <w:p>
-      <w:pPr>
-        <w:ind w:left="-100"/>
-        <w:rPr>
-          <w:b/>
-        </w:rPr>
-      </w:pPr>
-    </w:p>
-    <w:p>
-      <w:pPr>
-        <w:ind w:left="-100"/>
-        <w:rPr>
-          <w:rFonts w:ascii="Times New Roman" w:eastAsia="Times New Roman" w:hAnsi="Times New Roman" w:cs="Times New Roman"/>
-          <w:b/>
-          <w:sz w:val="30"/>
-          <w:szCs w:val="30"/>
-          <w:u w:val="single"/>
-        </w:rPr>
-      </w:pPr>
-      <w:r>
-        <w:rPr>
-          <w:rFonts w:ascii="Times New Roman" w:eastAsia="Times New Roman" w:hAnsi="Times New Roman" w:cs="Times New Roman"/>
-          <w:b/>
-          <w:sz w:val="30"/>
-          <w:szCs w:val="30"/>
-          <w:u w:val="single"/>
-        </w:rPr>
-        <w:t>Script that could be used to create all tables and data in the database</w:t>
-      </w:r>
-    </w:p>
-    <w:p>
-      <w:pPr>
-        <w:pStyle w:val="NoSpacing"/>
-      </w:pPr>
-      <w:r>
-        <w:t>The Script</w:t>
-      </w:r>
-      <w:r>
-        <w:t xml:space="preserve">s can be found within the </w:t>
-      </w:r>
-      <w:r>
-        <w:t>database folder</w:t>
-      </w:r>
-      <w:r>
-        <w:t>:</w:t>
-      </w:r>
-      <w:r>
-        <w:t xml:space="preserve"> </w:t>
-      </w:r>
-      <w:r>
-        <w:t>book-trading-club/database/</w:t>
-      </w:r>
-      <w:r>
-        <w:t>tables.sql</w:t>
-      </w:r>
-    </w:p>
-    <w:p>
-      <w:pPr>
-        <w:ind w:left="-100"/>
-        <w:rPr>
-          <w:rFonts w:ascii="Times New Roman" w:eastAsia="Times New Roman" w:hAnsi="Times New Roman" w:cs="Times New Roman"/>
-          <w:b/>
-          <w:sz w:val="30"/>
-          <w:szCs w:val="30"/>
-        </w:rPr>
-      </w:pPr>
-    </w:p>
-    <w:p>
-      <w:pPr>
-        <w:ind w:left="-100"/>
-        <w:rPr>
-          <w:rFonts w:ascii="Times New Roman" w:eastAsia="Times New Roman" w:hAnsi="Times New Roman" w:cs="Times New Roman"/>
-          <w:b/>
-          <w:sz w:val="30"/>
-          <w:szCs w:val="30"/>
-          <w:u w:val="single"/>
-        </w:rPr>
-      </w:pPr>
-      <w:r>
-        <w:rPr>
-          <w:rFonts w:ascii="Times New Roman" w:eastAsia="Times New Roman" w:hAnsi="Times New Roman" w:cs="Times New Roman"/>
-          <w:b/>
-          <w:sz w:val="30"/>
-          <w:szCs w:val="30"/>
-          <w:u w:val="single"/>
-        </w:rPr>
-        <w:t>A short description of what the project accomplished</w:t>
-      </w:r>
-    </w:p>
-    <w:p>
-      <w:pPr>
-        <w:ind w:left="-100"/>
-        <w:rPr>
-          <w:rFonts w:ascii="Times New Roman" w:eastAsia="Times New Roman" w:hAnsi="Times New Roman" w:cs="Times New Roman"/>
-          <w:b/>
-          <w:sz w:val="30"/>
-          <w:szCs w:val="30"/>
-        </w:rPr>
-      </w:pPr>
-    </w:p>
-    <w:p>
-      <w:pPr>
-        <w:ind w:left="-100"/>
-        <w:rPr>
-          <w:rFonts w:ascii="Times New Roman" w:eastAsia="Times New Roman" w:hAnsi="Times New Roman" w:cs="Times New Roman"/>
-          <w:b/>
-          <w:sz w:val="30"/>
-          <w:szCs w:val="30"/>
-        </w:rPr>
-      </w:pPr>
-    </w:p>
-    <w:p>
-      <w:pPr>
-        <w:ind w:left="-100"/>
-        <w:rPr>
-          <w:rFonts w:ascii="Times New Roman" w:eastAsia="Times New Roman" w:hAnsi="Times New Roman" w:cs="Times New Roman"/>
-          <w:b/>
-          <w:sz w:val="30"/>
-          <w:szCs w:val="30"/>
-          <w:u w:val="single"/>
-        </w:rPr>
-      </w:pPr>
-    </w:p>
-    <w:p>
-      <w:pPr>
-        <w:ind w:left="-100"/>
-        <w:rPr>
-          <w:rFonts w:ascii="Times New Roman" w:eastAsia="Times New Roman" w:hAnsi="Times New Roman" w:cs="Times New Roman"/>
-          <w:b/>
-          <w:sz w:val="30"/>
-          <w:szCs w:val="30"/>
-          <w:u w:val="single"/>
-        </w:rPr>
-      </w:pPr>
-    </w:p>
-    <w:p>
-      <w:pPr>
-        <w:ind w:left="-100"/>
-        <w:rPr>
-          <w:rFonts w:ascii="Times New Roman" w:eastAsia="Times New Roman" w:hAnsi="Times New Roman" w:cs="Times New Roman"/>
-          <w:b/>
-          <w:sz w:val="30"/>
-          <w:szCs w:val="30"/>
-          <w:u w:val="single"/>
-        </w:rPr>
-      </w:pPr>
-    </w:p>
-    <w:p>
-      <w:pPr>
-        <w:ind w:left="-100"/>
-        <w:rPr>
-          <w:rFonts w:ascii="Times New Roman" w:eastAsia="Times New Roman" w:hAnsi="Times New Roman" w:cs="Times New Roman"/>
-          <w:b/>
-          <w:sz w:val="30"/>
-          <w:szCs w:val="30"/>
-          <w:u w:val="single"/>
-        </w:rPr>
-      </w:pPr>
-    </w:p>
-    <w:p>
-      <w:pPr>
-        <w:ind w:left="-100"/>
-        <w:rPr>
-          <w:rFonts w:ascii="Times New Roman" w:eastAsia="Times New Roman" w:hAnsi="Times New Roman" w:cs="Times New Roman"/>
-          <w:b/>
-          <w:sz w:val="30"/>
-          <w:szCs w:val="30"/>
-          <w:u w:val="single"/>
-        </w:rPr>
-      </w:pPr>
-    </w:p>
-    <w:p>
-      <w:pPr>
-        <w:ind w:left="-100"/>
-        <w:rPr>
-          <w:rFonts w:ascii="Times New Roman" w:eastAsia="Times New Roman" w:hAnsi="Times New Roman" w:cs="Times New Roman"/>
-          <w:b/>
-          <w:sz w:val="30"/>
-          <w:szCs w:val="30"/>
-          <w:u w:val="single"/>
-        </w:rPr>
-      </w:pPr>
-    </w:p>
-    <w:p>
-      <w:pPr>
-        <w:ind w:left="-100"/>
-        <w:rPr>
-          <w:rFonts w:ascii="Times New Roman" w:eastAsia="Times New Roman" w:hAnsi="Times New Roman" w:cs="Times New Roman"/>
-          <w:b/>
-          <w:sz w:val="30"/>
-          <w:szCs w:val="30"/>
-          <w:u w:val="single"/>
-        </w:rPr>
-      </w:pPr>
-    </w:p>
-    <w:p>
-      <w:pPr>
-        <w:ind w:left="-100"/>
-        <w:rPr>
-          <w:rFonts w:ascii="Times New Roman" w:eastAsia="Times New Roman" w:hAnsi="Times New Roman" w:cs="Times New Roman"/>
-          <w:b/>
-          <w:sz w:val="30"/>
-          <w:szCs w:val="30"/>
-          <w:u w:val="single"/>
-        </w:rPr>
-      </w:pPr>
-    </w:p>
-    <w:p>
-      <w:pPr>
-        <w:ind w:left="-100"/>
-        <w:rPr>
-          <w:rFonts w:ascii="Times New Roman" w:eastAsia="Times New Roman" w:hAnsi="Times New Roman" w:cs="Times New Roman"/>
-          <w:b/>
-          <w:sz w:val="30"/>
-          <w:szCs w:val="30"/>
-          <w:u w:val="single"/>
-        </w:rPr>
-      </w:pPr>
-    </w:p>
-    <w:p>
-      <w:pPr>
-        <w:ind w:left="-100"/>
-        <w:rPr>
-          <w:rFonts w:ascii="Times New Roman" w:eastAsia="Times New Roman" w:hAnsi="Times New Roman" w:cs="Times New Roman"/>
-          <w:b/>
-          <w:sz w:val="30"/>
-          <w:szCs w:val="30"/>
-          <w:u w:val="single"/>
-        </w:rPr>
-      </w:pPr>
-    </w:p>
-    <w:p>
-      <w:pPr>
-        <w:ind w:left="-100"/>
-        <w:rPr>
-          <w:rFonts w:ascii="Times New Roman" w:eastAsia="Times New Roman" w:hAnsi="Times New Roman" w:cs="Times New Roman"/>
-          <w:b/>
-          <w:sz w:val="30"/>
-          <w:szCs w:val="30"/>
-          <w:u w:val="single"/>
-        </w:rPr>
-      </w:pPr>
-    </w:p>
-    <w:p>
-      <w:pPr>
-        <w:ind w:left="-100"/>
-        <w:rPr>
-          <w:rFonts w:ascii="Times New Roman" w:eastAsia="Times New Roman" w:hAnsi="Times New Roman" w:cs="Times New Roman"/>
-          <w:b/>
-          <w:sz w:val="30"/>
-          <w:szCs w:val="30"/>
-          <w:u w:val="single"/>
-        </w:rPr>
-      </w:pPr>
-    </w:p>
-    <w:p>
-      <w:pPr>
-        <w:ind w:left="-100"/>
-        <w:rPr>
-          <w:rFonts w:ascii="Times New Roman" w:eastAsia="Times New Roman" w:hAnsi="Times New Roman" w:cs="Times New Roman"/>
-          <w:b/>
-          <w:sz w:val="30"/>
-          <w:szCs w:val="30"/>
-          <w:u w:val="single"/>
-        </w:rPr>
-      </w:pPr>
-    </w:p>
-    <w:p>
-      <w:pPr>
-        <w:ind w:left="-100"/>
-        <w:rPr>
-          <w:rFonts w:ascii="Times New Roman" w:eastAsia="Times New Roman" w:hAnsi="Times New Roman" w:cs="Times New Roman"/>
-          <w:b/>
-          <w:sz w:val="30"/>
-          <w:szCs w:val="30"/>
-          <w:u w:val="single"/>
-        </w:rPr>
-      </w:pPr>
-      <w:r>
-        <w:rPr>
-          <w:rFonts w:ascii="Times New Roman" w:eastAsia="Times New Roman" w:hAnsi="Times New Roman" w:cs="Times New Roman"/>
-          <w:b/>
-          <w:sz w:val="30"/>
-          <w:szCs w:val="30"/>
-          <w:u w:val="single"/>
-        </w:rPr>
-        <w:t>A list of the SQL queries used</w:t>
-      </w:r>
-    </w:p>
-    <w:p>
-      <w:pPr>
-        <w:pStyle w:val="NoSpacing"/>
-        <w:rPr>
-          <w:b/>
-        </w:rPr>
-      </w:pPr>
-      <w:r>
-        <w:rPr>
-          <w:b/>
-        </w:rPr>
-        <w:t xml:space="preserve">1. [1 Mark] Projection query: </w:t>
-      </w:r>
-    </w:p>
-    <w:p>
-      <w:pPr>
-        <w:pStyle w:val="NoSpacing"/>
-      </w:pPr>
-      <w:r>
-        <w:t xml:space="preserve">View the title of all books: </w:t>
-      </w:r>
-      <w:r>
-        <w:t>SELECT title FROM book</w:t>
-      </w:r>
-      <w:r>
-        <w:t>;</w:t>
-      </w:r>
-    </w:p>
-    <w:p>
-      <w:pPr>
-        <w:pStyle w:val="NoSpacing"/>
-        <w:rPr>
-          <w:b/>
-        </w:rPr>
-      </w:pPr>
-      <w:r>
-        <w:rPr>
-          <w:b/>
-        </w:rPr>
-        <w:t xml:space="preserve">2. [1 Mark] Selection query: </w:t>
-      </w:r>
-    </w:p>
-    <w:p>
-      <w:pPr>
-        <w:pStyle w:val="NoSpacing"/>
-      </w:pPr>
-      <w:r>
-        <w:t>View profile information of current logged user:</w:t>
-      </w:r>
-    </w:p>
-    <w:p>
-      <w:pPr>
-        <w:pStyle w:val="NoSpacing"/>
-      </w:pPr>
-      <w:r>
-        <w:t>SELECT langara_id, first_name, last_name, email FROM sys_user                WHERE langara_id = (SELECT langara_id FROM sys_user WHERE sys_user.email='elian_gaspar@hotmail.com');</w:t>
-      </w:r>
-    </w:p>
-    <w:p>
-      <w:pPr>
-        <w:pStyle w:val="NoSpacing"/>
-        <w:rPr>
-          <w:b/>
-        </w:rPr>
-      </w:pPr>
-      <w:r>
-        <w:rPr>
-          <w:b/>
-        </w:rPr>
-        <w:t xml:space="preserve">3. [1 Mark] Join query: </w:t>
-      </w:r>
-    </w:p>
-    <w:p>
-      <w:pPr>
-        <w:pStyle w:val="NoSpacing"/>
-      </w:pPr>
-      <w:r>
-        <w:t>View information on books uploaded by current logged user:</w:t>
-      </w:r>
-    </w:p>
-    <w:p>
-      <w:pPr>
-        <w:pStyle w:val="NoSpacing"/>
-      </w:pPr>
-      <w:r>
-        <w:t>SELECT OC.copy_id AS copy, OC.owner_langara_id AS bOwner, OC.book_price AS bPrice, OC.user_image_url AS bUrl, B.title, B.author                                     FROM owned_copy OC INNER JOIN book B ON OC.book_id = B.isbn13        WHERE OC.owner_langara_id = (SELECT langara_id FROM sys_user WHERE sys_user.email='</w:t>
-      </w:r>
-      <w:r>
-        <w:t>elian_gaspar@hotmail.com'</w:t>
-      </w:r>
-      <w:r>
-        <w:t>);</w:t>
-      </w:r>
-    </w:p>
-    <w:p>
-      <w:pPr>
-        <w:pStyle w:val="NoSpacing"/>
-      </w:pPr>
-      <w:r>
-        <w:rPr>
-          <w:b/>
-        </w:rPr>
-        <w:t>4. [1 Mark] Division query:</w:t>
-      </w:r>
-    </w:p>
-    <w:p>
-      <w:pPr>
-        <w:pStyle w:val="NoSpacing"/>
-      </w:pPr>
-    </w:p>
-    <w:p>
-      <w:pPr>
-        <w:pStyle w:val="NoSpacing"/>
-        <w:rPr>
-          <w:b/>
-        </w:rPr>
-      </w:pPr>
-      <w:r>
-        <w:rPr>
-          <w:b/>
-        </w:rPr>
-        <w:t xml:space="preserve">5. [2 Mark] Aggregation query: </w:t>
-      </w:r>
-    </w:p>
-    <w:p>
-      <w:pPr>
-        <w:pStyle w:val="NoSpacing"/>
-      </w:pPr>
-      <w:r>
-        <w:t>Count how many books have been uploaded:</w:t>
-      </w:r>
-    </w:p>
-    <w:p>
-      <w:pPr>
-        <w:pStyle w:val="NoSpacing"/>
-      </w:pPr>
-      <w:r>
-        <w:t>SELECT COUNT(isbn13) FROM book;</w:t>
-      </w:r>
-    </w:p>
-    <w:p>
-      <w:pPr>
-        <w:pStyle w:val="NoSpacing"/>
-      </w:pPr>
-      <w:r>
-        <w:t>See the average price of all books:</w:t>
-      </w:r>
-    </w:p>
-    <w:p>
-      <w:pPr>
-        <w:pStyle w:val="NoSpacing"/>
-      </w:pPr>
-      <w:r>
-        <w:t>SELECT ROUND(AVG(book_price), 2) AS AvgAllBooks FROM owned_copy;</w:t>
-      </w:r>
-    </w:p>
-    <w:p>
-      <w:pPr>
-        <w:pStyle w:val="NoSpacing"/>
-        <w:rPr>
-          <w:b/>
-        </w:rPr>
-      </w:pPr>
-      <w:r>
-        <w:rPr>
-          <w:b/>
-        </w:rPr>
-        <w:t xml:space="preserve">6. [1 Mark] Nested aggregation with group-by: </w:t>
-      </w:r>
-    </w:p>
-    <w:p>
-      <w:pPr>
-        <w:pStyle w:val="NoSpacing"/>
-      </w:pPr>
-      <w:r>
-        <w:t>SELECT owner_langara_id, COUNT(copy_id) AS totalBooks, AVG(book_price) AS avgPrice                                                                                                               FROM owned_copy                                                                                                WHERE owner_langara_id = (SELECT langara_id FROM sys_user                                                                                                               WHERE sys_user.email='</w:t>
-      </w:r>
-      <w:r>
-        <w:t>elian_gaspar@hotmail.com'</w:t>
-      </w:r>
-      <w:r>
-        <w:t>);</w:t>
-      </w:r>
-    </w:p>
-    <w:p>
-      <w:pPr>
-        <w:pStyle w:val="NoSpacing"/>
-      </w:pPr>
-      <w:r>
-        <w:t>GROUP BY owner_langara_id;</w:t>
-      </w:r>
-    </w:p>
-    <w:p>
-      <w:pPr>
-        <w:pStyle w:val="NoSpacing"/>
-        <w:rPr>
-          <w:b/>
-        </w:rPr>
-      </w:pPr>
-      <w:r>
-        <w:rPr>
-          <w:b/>
-        </w:rPr>
-        <w:t xml:space="preserve">7. [2 Marks] Delete operation: Implement a cascade-on-delete situation. </w:t>
-      </w:r>
-    </w:p>
-    <w:p>
-      <w:pPr>
-        <w:pStyle w:val="NoSpacing"/>
-      </w:pPr>
-      <w:r>
-        <w:lastRenderedPageBreak/>
-        <w:t>DELETE FR</w:t>
-      </w:r>
-      <w:r>
-        <w:t>OM sys_user WHERE langara_id = 100290512;</w:t>
-      </w:r>
-    </w:p>
-    <w:p>
-      <w:pPr>
-        <w:pStyle w:val="NoSpacing"/>
-      </w:pPr>
-      <w:r>
-        <w:t>By deleting user, all books uploaded by this user will also be deleted as per cascade constrain.</w:t>
-      </w:r>
-    </w:p>
-    <w:p>
-      <w:pPr>
-        <w:pStyle w:val="NoSpacing"/>
-        <w:rPr>
-          <w:b/>
-        </w:rPr>
-      </w:pPr>
-      <w:r>
-        <w:rPr>
-          <w:b/>
-        </w:rPr>
-        <w:t xml:space="preserve">8. [1 Marks] Update Operation: </w:t>
-      </w:r>
-    </w:p>
-    <w:p>
-      <w:pPr>
-        <w:pStyle w:val="NoSpacing"/>
-      </w:pPr>
-      <w:r>
-        <w:t>User can select which book they don’t want anymore and cancel the request:</w:t>
-      </w:r>
-    </w:p>
-    <w:p>
-      <w:pPr>
-        <w:pStyle w:val="NoSpacing"/>
-      </w:pPr>
-      <w:r>
-        <w:t>UPDATE owned_copy SET requested_by_lan</w:t>
-      </w:r>
-      <w:r>
-        <w:t>gara_id=NULL WHERE copy_id=</w:t>
-      </w:r>
-      <w:r>
-        <w:t>3</w:t>
-      </w:r>
-      <w:r>
-        <w:t>;</w:t>
-      </w:r>
-    </w:p>
-    <w:p>
-      <w:pPr>
-        <w:pStyle w:val="NoSpacing"/>
-        <w:rPr>
-          <w:b/>
-        </w:rPr>
-      </w:pPr>
-      <w:r>
-        <w:rPr>
-          <w:b/>
-        </w:rPr>
-        <w:t>9. [3 Bonus Marks] Extra features:</w:t>
-      </w:r>
-    </w:p>
-    <w:p>
-      <w:pPr>
-        <w:pStyle w:val="NoSpacing"/>
-      </w:pPr>
-      <w:r>
-        <w:t>Application has been developed using Bootstrap</w:t>
-      </w:r>
     </w:p>
     <w:sectPr>
       <w:footerReference w:type="default" r:id="rId12"/>
@@ -1960,7 +3100,7 @@
 </file>
 
 <file path=word/endnotes.xml><?xml version="1.0" encoding="utf-8"?>
-<w:endnotes xmlns:wpc="http://schemas.microsoft.com/office/word/2010/wordprocessingCanvas" xmlns:mc="http://schemas.openxmlformats.org/markup-compatibility/2006" xmlns:o="urn:schemas-microsoft-com:office:office" xmlns:r="http://schemas.openxmlformats.org/officeDocument/2006/relationships" xmlns:m="http://schemas.openxmlformats.org/officeDocument/2006/math" xmlns:v="urn:schemas-microsoft-com:vml" xmlns:wp14="http://schemas.microsoft.com/office/word/2010/wordprocessingDrawing" xmlns:wp="http://schemas.openxmlformats.org/drawingml/2006/wordprocessingDrawing" xmlns:w10="urn:schemas-microsoft-com:office:word" xmlns:w="http://schemas.openxmlformats.org/wordprocessingml/2006/main" xmlns:w14="http://schemas.microsoft.com/office/word/2010/wordml" xmlns:w15="http://schemas.microsoft.com/office/word/2012/wordml" xmlns:wpg="http://schemas.microsoft.com/office/word/2010/wordprocessingGroup" xmlns:wpi="http://schemas.microsoft.com/office/word/2010/wordprocessingInk" xmlns:wne="http://schemas.microsoft.com/office/word/2006/wordml" xmlns:wps="http://schemas.microsoft.com/office/word/2010/wordprocessingShape" mc:Ignorable="w14 w15 wp14">
+<w:endnotes xmlns:wpc="http://schemas.microsoft.com/office/word/2010/wordprocessingCanvas" xmlns:cx="http://schemas.microsoft.com/office/drawing/2014/chartex" xmlns:cx1="http://schemas.microsoft.com/office/drawing/2015/9/8/chartex" xmlns:cx2="http://schemas.microsoft.com/office/drawing/2015/10/21/chartex" xmlns:cx3="http://schemas.microsoft.com/office/drawing/2016/5/9/chartex" xmlns:cx4="http://schemas.microsoft.com/office/drawing/2016/5/10/chartex" xmlns:cx5="http://schemas.microsoft.com/office/drawing/2016/5/11/chartex" xmlns:cx6="http://schemas.microsoft.com/office/drawing/2016/5/12/chartex" xmlns:cx7="http://schemas.microsoft.com/office/drawing/2016/5/13/chartex" xmlns:cx8="http://schemas.microsoft.com/office/drawing/2016/5/14/chartex" xmlns:mc="http://schemas.openxmlformats.org/markup-compatibility/2006" xmlns:aink="http://schemas.microsoft.com/office/drawing/2016/ink" xmlns:am3d="http://schemas.microsoft.com/office/drawing/2017/model3d" xmlns:o="urn:schemas-microsoft-com:office:office" xmlns:r="http://schemas.openxmlformats.org/officeDocument/2006/relationships" xmlns:m="http://schemas.openxmlformats.org/officeDocument/2006/math" xmlns:v="urn:schemas-microsoft-com:vml" xmlns:wp14="http://schemas.microsoft.com/office/word/2010/wordprocessingDrawing" xmlns:wp="http://schemas.openxmlformats.org/drawingml/2006/wordprocessingDrawing" xmlns:w10="urn:schemas-microsoft-com:office:word" xmlns:w="http://schemas.openxmlformats.org/wordprocessingml/2006/main" xmlns:w14="http://schemas.microsoft.com/office/word/2010/wordml" xmlns:w15="http://schemas.microsoft.com/office/word/2012/wordml" xmlns:w16cid="http://schemas.microsoft.com/office/word/2016/wordml/cid" xmlns:w16se="http://schemas.microsoft.com/office/word/2015/wordml/symex" xmlns:wpg="http://schemas.microsoft.com/office/word/2010/wordprocessingGroup" xmlns:wpi="http://schemas.microsoft.com/office/word/2010/wordprocessingInk" xmlns:wne="http://schemas.microsoft.com/office/word/2006/wordml" xmlns:wps="http://schemas.microsoft.com/office/word/2010/wordprocessingShape" mc:Ignorable="w14 w15 w16se w16cid wp14">
   <w:endnote w:type="separator" w:id="-1">
     <w:p>
       <w:pPr>
@@ -1985,13 +3125,13 @@
 </file>
 
 <file path=word/footer1.xml><?xml version="1.0" encoding="utf-8"?>
-<w:ftr xmlns:wpc="http://schemas.microsoft.com/office/word/2010/wordprocessingCanvas" xmlns:mc="http://schemas.openxmlformats.org/markup-compatibility/2006" xmlns:o="urn:schemas-microsoft-com:office:office" xmlns:r="http://schemas.openxmlformats.org/officeDocument/2006/relationships" xmlns:m="http://schemas.openxmlformats.org/officeDocument/2006/math" xmlns:v="urn:schemas-microsoft-com:vml" xmlns:wp14="http://schemas.microsoft.com/office/word/2010/wordprocessingDrawing" xmlns:wp="http://schemas.openxmlformats.org/drawingml/2006/wordprocessingDrawing" xmlns:w10="urn:schemas-microsoft-com:office:word" xmlns:w="http://schemas.openxmlformats.org/wordprocessingml/2006/main" xmlns:w14="http://schemas.microsoft.com/office/word/2010/wordml" xmlns:w15="http://schemas.microsoft.com/office/word/2012/wordml" xmlns:wpg="http://schemas.microsoft.com/office/word/2010/wordprocessingGroup" xmlns:wpi="http://schemas.microsoft.com/office/word/2010/wordprocessingInk" xmlns:wne="http://schemas.microsoft.com/office/word/2006/wordml" xmlns:wps="http://schemas.microsoft.com/office/word/2010/wordprocessingShape" mc:Ignorable="w14 w15 wp14">
+<w:ftr xmlns:wpc="http://schemas.microsoft.com/office/word/2010/wordprocessingCanvas" xmlns:cx="http://schemas.microsoft.com/office/drawing/2014/chartex" xmlns:cx1="http://schemas.microsoft.com/office/drawing/2015/9/8/chartex" xmlns:cx2="http://schemas.microsoft.com/office/drawing/2015/10/21/chartex" xmlns:cx3="http://schemas.microsoft.com/office/drawing/2016/5/9/chartex" xmlns:cx4="http://schemas.microsoft.com/office/drawing/2016/5/10/chartex" xmlns:cx5="http://schemas.microsoft.com/office/drawing/2016/5/11/chartex" xmlns:cx6="http://schemas.microsoft.com/office/drawing/2016/5/12/chartex" xmlns:cx7="http://schemas.microsoft.com/office/drawing/2016/5/13/chartex" xmlns:cx8="http://schemas.microsoft.com/office/drawing/2016/5/14/chartex" xmlns:mc="http://schemas.openxmlformats.org/markup-compatibility/2006" xmlns:aink="http://schemas.microsoft.com/office/drawing/2016/ink" xmlns:am3d="http://schemas.microsoft.com/office/drawing/2017/model3d" xmlns:o="urn:schemas-microsoft-com:office:office" xmlns:r="http://schemas.openxmlformats.org/officeDocument/2006/relationships" xmlns:m="http://schemas.openxmlformats.org/officeDocument/2006/math" xmlns:v="urn:schemas-microsoft-com:vml" xmlns:wp14="http://schemas.microsoft.com/office/word/2010/wordprocessingDrawing" xmlns:wp="http://schemas.openxmlformats.org/drawingml/2006/wordprocessingDrawing" xmlns:w10="urn:schemas-microsoft-com:office:word" xmlns:w="http://schemas.openxmlformats.org/wordprocessingml/2006/main" xmlns:w14="http://schemas.microsoft.com/office/word/2010/wordml" xmlns:w15="http://schemas.microsoft.com/office/word/2012/wordml" xmlns:w16cid="http://schemas.microsoft.com/office/word/2016/wordml/cid" xmlns:w16se="http://schemas.microsoft.com/office/word/2015/wordml/symex" xmlns:wpg="http://schemas.microsoft.com/office/word/2010/wordprocessingGroup" xmlns:wpi="http://schemas.microsoft.com/office/word/2010/wordprocessingInk" xmlns:wne="http://schemas.microsoft.com/office/word/2006/wordml" xmlns:wps="http://schemas.microsoft.com/office/word/2010/wordprocessingShape" mc:Ignorable="w14 w15 w16se w16cid wp14">
   <w:p/>
 </w:ftr>
 </file>
 
 <file path=word/footnotes.xml><?xml version="1.0" encoding="utf-8"?>
-<w:footnotes xmlns:wpc="http://schemas.microsoft.com/office/word/2010/wordprocessingCanvas" xmlns:mc="http://schemas.openxmlformats.org/markup-compatibility/2006" xmlns:o="urn:schemas-microsoft-com:office:office" xmlns:r="http://schemas.openxmlformats.org/officeDocument/2006/relationships" xmlns:m="http://schemas.openxmlformats.org/officeDocument/2006/math" xmlns:v="urn:schemas-microsoft-com:vml" xmlns:wp14="http://schemas.microsoft.com/office/word/2010/wordprocessingDrawing" xmlns:wp="http://schemas.openxmlformats.org/drawingml/2006/wordprocessingDrawing" xmlns:w10="urn:schemas-microsoft-com:office:word" xmlns:w="http://schemas.openxmlformats.org/wordprocessingml/2006/main" xmlns:w14="http://schemas.microsoft.com/office/word/2010/wordml" xmlns:w15="http://schemas.microsoft.com/office/word/2012/wordml" xmlns:wpg="http://schemas.microsoft.com/office/word/2010/wordprocessingGroup" xmlns:wpi="http://schemas.microsoft.com/office/word/2010/wordprocessingInk" xmlns:wne="http://schemas.microsoft.com/office/word/2006/wordml" xmlns:wps="http://schemas.microsoft.com/office/word/2010/wordprocessingShape" mc:Ignorable="w14 w15 wp14">
+<w:footnotes xmlns:wpc="http://schemas.microsoft.com/office/word/2010/wordprocessingCanvas" xmlns:cx="http://schemas.microsoft.com/office/drawing/2014/chartex" xmlns:cx1="http://schemas.microsoft.com/office/drawing/2015/9/8/chartex" xmlns:cx2="http://schemas.microsoft.com/office/drawing/2015/10/21/chartex" xmlns:cx3="http://schemas.microsoft.com/office/drawing/2016/5/9/chartex" xmlns:cx4="http://schemas.microsoft.com/office/drawing/2016/5/10/chartex" xmlns:cx5="http://schemas.microsoft.com/office/drawing/2016/5/11/chartex" xmlns:cx6="http://schemas.microsoft.com/office/drawing/2016/5/12/chartex" xmlns:cx7="http://schemas.microsoft.com/office/drawing/2016/5/13/chartex" xmlns:cx8="http://schemas.microsoft.com/office/drawing/2016/5/14/chartex" xmlns:mc="http://schemas.openxmlformats.org/markup-compatibility/2006" xmlns:aink="http://schemas.microsoft.com/office/drawing/2016/ink" xmlns:am3d="http://schemas.microsoft.com/office/drawing/2017/model3d" xmlns:o="urn:schemas-microsoft-com:office:office" xmlns:r="http://schemas.openxmlformats.org/officeDocument/2006/relationships" xmlns:m="http://schemas.openxmlformats.org/officeDocument/2006/math" xmlns:v="urn:schemas-microsoft-com:vml" xmlns:wp14="http://schemas.microsoft.com/office/word/2010/wordprocessingDrawing" xmlns:wp="http://schemas.openxmlformats.org/drawingml/2006/wordprocessingDrawing" xmlns:w10="urn:schemas-microsoft-com:office:word" xmlns:w="http://schemas.openxmlformats.org/wordprocessingml/2006/main" xmlns:w14="http://schemas.microsoft.com/office/word/2010/wordml" xmlns:w15="http://schemas.microsoft.com/office/word/2012/wordml" xmlns:w16cid="http://schemas.microsoft.com/office/word/2016/wordml/cid" xmlns:w16se="http://schemas.microsoft.com/office/word/2015/wordml/symex" xmlns:wpg="http://schemas.microsoft.com/office/word/2010/wordprocessingGroup" xmlns:wpi="http://schemas.microsoft.com/office/word/2010/wordprocessingInk" xmlns:wne="http://schemas.microsoft.com/office/word/2006/wordml" xmlns:wps="http://schemas.microsoft.com/office/word/2010/wordprocessingShape" mc:Ignorable="w14 w15 w16se w16cid wp14">
   <w:footnote w:type="separator" w:id="-1">
     <w:p>
       <w:pPr>
@@ -2016,7 +3156,7 @@
 </file>
 
 <file path=word/numbering.xml><?xml version="1.0" encoding="utf-8"?>
-<w:numbering xmlns:wpc="http://schemas.microsoft.com/office/word/2010/wordprocessingCanvas" xmlns:mc="http://schemas.openxmlformats.org/markup-compatibility/2006" xmlns:o="urn:schemas-microsoft-com:office:office" xmlns:r="http://schemas.openxmlformats.org/officeDocument/2006/relationships" xmlns:m="http://schemas.openxmlformats.org/officeDocument/2006/math" xmlns:v="urn:schemas-microsoft-com:vml" xmlns:wp14="http://schemas.microsoft.com/office/word/2010/wordprocessingDrawing" xmlns:wp="http://schemas.openxmlformats.org/drawingml/2006/wordprocessingDrawing" xmlns:w10="urn:schemas-microsoft-com:office:word" xmlns:w="http://schemas.openxmlformats.org/wordprocessingml/2006/main" xmlns:w14="http://schemas.microsoft.com/office/word/2010/wordml" xmlns:w15="http://schemas.microsoft.com/office/word/2012/wordml" xmlns:wpg="http://schemas.microsoft.com/office/word/2010/wordprocessingGroup" xmlns:wpi="http://schemas.microsoft.com/office/word/2010/wordprocessingInk" xmlns:wne="http://schemas.microsoft.com/office/word/2006/wordml" xmlns:wps="http://schemas.microsoft.com/office/word/2010/wordprocessingShape" mc:Ignorable="w14 w15 wp14">
+<w:numbering xmlns:wpc="http://schemas.microsoft.com/office/word/2010/wordprocessingCanvas" xmlns:cx="http://schemas.microsoft.com/office/drawing/2014/chartex" xmlns:cx1="http://schemas.microsoft.com/office/drawing/2015/9/8/chartex" xmlns:cx2="http://schemas.microsoft.com/office/drawing/2015/10/21/chartex" xmlns:cx3="http://schemas.microsoft.com/office/drawing/2016/5/9/chartex" xmlns:cx4="http://schemas.microsoft.com/office/drawing/2016/5/10/chartex" xmlns:cx5="http://schemas.microsoft.com/office/drawing/2016/5/11/chartex" xmlns:cx6="http://schemas.microsoft.com/office/drawing/2016/5/12/chartex" xmlns:cx7="http://schemas.microsoft.com/office/drawing/2016/5/13/chartex" xmlns:cx8="http://schemas.microsoft.com/office/drawing/2016/5/14/chartex" xmlns:mc="http://schemas.openxmlformats.org/markup-compatibility/2006" xmlns:aink="http://schemas.microsoft.com/office/drawing/2016/ink" xmlns:am3d="http://schemas.microsoft.com/office/drawing/2017/model3d" xmlns:o="urn:schemas-microsoft-com:office:office" xmlns:r="http://schemas.openxmlformats.org/officeDocument/2006/relationships" xmlns:m="http://schemas.openxmlformats.org/officeDocument/2006/math" xmlns:v="urn:schemas-microsoft-com:vml" xmlns:wp14="http://schemas.microsoft.com/office/word/2010/wordprocessingDrawing" xmlns:wp="http://schemas.openxmlformats.org/drawingml/2006/wordprocessingDrawing" xmlns:w10="urn:schemas-microsoft-com:office:word" xmlns:w="http://schemas.openxmlformats.org/wordprocessingml/2006/main" xmlns:w14="http://schemas.microsoft.com/office/word/2010/wordml" xmlns:w15="http://schemas.microsoft.com/office/word/2012/wordml" xmlns:w16cid="http://schemas.microsoft.com/office/word/2016/wordml/cid" xmlns:w16se="http://schemas.microsoft.com/office/word/2015/wordml/symex" xmlns:wpg="http://schemas.microsoft.com/office/word/2010/wordprocessingGroup" xmlns:wpi="http://schemas.microsoft.com/office/word/2010/wordprocessingInk" xmlns:wne="http://schemas.microsoft.com/office/word/2006/wordml" xmlns:wps="http://schemas.microsoft.com/office/word/2010/wordprocessingShape" mc:Ignorable="w14 w15 w16se w16cid wp14">
   <w:abstractNum w:abstractNumId="0" w15:restartNumberingAfterBreak="0">
     <w:nsid w:val="42D350B6"/>
     <w:multiLevelType w:val="multilevel"/>
@@ -2229,7 +3369,7 @@
 </file>
 
 <file path=word/styles.xml><?xml version="1.0" encoding="utf-8"?>
-<w:styles xmlns:mc="http://schemas.openxmlformats.org/markup-compatibility/2006" xmlns:r="http://schemas.openxmlformats.org/officeDocument/2006/relationships" xmlns:w="http://schemas.openxmlformats.org/wordprocessingml/2006/main" xmlns:w14="http://schemas.microsoft.com/office/word/2010/wordml" xmlns:w15="http://schemas.microsoft.com/office/word/2012/wordml" mc:Ignorable="w14 w15">
+<w:styles xmlns:mc="http://schemas.openxmlformats.org/markup-compatibility/2006" xmlns:r="http://schemas.openxmlformats.org/officeDocument/2006/relationships" xmlns:w="http://schemas.openxmlformats.org/wordprocessingml/2006/main" xmlns:w14="http://schemas.microsoft.com/office/word/2010/wordml" xmlns:w15="http://schemas.microsoft.com/office/word/2012/wordml" xmlns:w16cid="http://schemas.microsoft.com/office/word/2016/wordml/cid" xmlns:w16se="http://schemas.microsoft.com/office/word/2015/wordml/symex" mc:Ignorable="w14 w15 w16se w16cid">
   <w:docDefaults>
     <w:rPrDefault>
       <w:rPr>
@@ -2253,7 +3393,7 @@
       </w:pPr>
     </w:pPrDefault>
   </w:docDefaults>
-  <w:latentStyles w:defLockedState="0" w:defUIPriority="99" w:defSemiHidden="0" w:defUnhideWhenUsed="0" w:defQFormat="0" w:count="371">
+  <w:latentStyles w:defLockedState="0" w:defUIPriority="99" w:defSemiHidden="0" w:defUnhideWhenUsed="0" w:defQFormat="0" w:count="375">
     <w:lsdException w:name="Normal" w:uiPriority="0" w:qFormat="1"/>
     <w:lsdException w:name="heading 1" w:uiPriority="9" w:qFormat="1"/>
     <w:lsdException w:name="heading 2" w:semiHidden="1" w:uiPriority="9" w:unhideWhenUsed="1" w:qFormat="1"/>
@@ -2625,6 +3765,10 @@
     <w:lsdException w:name="List Table 5 Dark Accent 6" w:uiPriority="50"/>
     <w:lsdException w:name="List Table 6 Colorful Accent 6" w:uiPriority="51"/>
     <w:lsdException w:name="List Table 7 Colorful Accent 6" w:uiPriority="52"/>
+    <w:lsdException w:name="Mention" w:semiHidden="1" w:unhideWhenUsed="1"/>
+    <w:lsdException w:name="Smart Hyperlink" w:semiHidden="1" w:unhideWhenUsed="1"/>
+    <w:lsdException w:name="Hashtag" w:semiHidden="1" w:unhideWhenUsed="1"/>
+    <w:lsdException w:name="Unresolved Mention" w:semiHidden="1" w:unhideWhenUsed="1"/>
   </w:latentStyles>
   <w:style w:type="paragraph" w:default="1" w:styleId="Normal">
     <w:name w:val="Normal"/>
@@ -2824,6 +3968,36 @@
     <w:rPr>
       <w:color w:val="0000FF" w:themeColor="hyperlink"/>
       <w:u w:val="single"/>
+    </w:rPr>
+  </w:style>
+  <w:style w:type="paragraph" w:styleId="BalloonText">
+    <w:name w:val="Balloon Text"/>
+    <w:basedOn w:val="Normal"/>
+    <w:link w:val="BalloonTextChar"/>
+    <w:uiPriority w:val="99"/>
+    <w:semiHidden/>
+    <w:unhideWhenUsed/>
+    <w:rsid w:val="00A700D7"/>
+    <w:pPr>
+      <w:spacing w:line="240" w:lineRule="auto"/>
+    </w:pPr>
+    <w:rPr>
+      <w:rFonts w:ascii="Times New Roman" w:hAnsi="Times New Roman" w:cs="Times New Roman"/>
+      <w:sz w:val="18"/>
+      <w:szCs w:val="18"/>
+    </w:rPr>
+  </w:style>
+  <w:style w:type="character" w:customStyle="1" w:styleId="BalloonTextChar">
+    <w:name w:val="Balloon Text Char"/>
+    <w:basedOn w:val="DefaultParagraphFont"/>
+    <w:link w:val="BalloonText"/>
+    <w:uiPriority w:val="99"/>
+    <w:semiHidden/>
+    <w:rsid w:val="00A700D7"/>
+    <w:rPr>
+      <w:rFonts w:ascii="Times New Roman" w:hAnsi="Times New Roman" w:cs="Times New Roman"/>
+      <w:sz w:val="18"/>
+      <w:szCs w:val="18"/>
     </w:rPr>
   </w:style>
 </w:styles>

</xml_diff>